<commit_message>
Buku tesis Signed-off-by: IKA RA <pujakusumae@hotmail.com>
</commit_message>
<xml_diff>
--- a/DOC/DOKUMEN/Formulir Persetujuan Dosen Pembimbing (1).docx
+++ b/DOC/DOKUMEN/Formulir Persetujuan Dosen Pembimbing (1).docx
@@ -1,6 +1,6 @@
 
 <file path=word/document.xml><?xml version="1.0" encoding="utf-8"?>
-<w:document xmlns:wpc="http://schemas.microsoft.com/office/word/2010/wordprocessingCanvas" xmlns:cx="http://schemas.microsoft.com/office/drawing/2014/chartex" xmlns:cx1="http://schemas.microsoft.com/office/drawing/2015/9/8/chartex" xmlns:cx2="http://schemas.microsoft.com/office/drawing/2015/10/21/chartex" xmlns:mc="http://schemas.openxmlformats.org/markup-compatibility/2006" xmlns:o="urn:schemas-microsoft-com:office:office" xmlns:r="http://schemas.openxmlformats.org/officeDocument/2006/relationships" xmlns:m="http://schemas.openxmlformats.org/officeDocument/2006/math" xmlns:v="urn:schemas-microsoft-com:vml" xmlns:wp14="http://schemas.microsoft.com/office/word/2010/wordprocessingDrawing" xmlns:wp="http://schemas.openxmlformats.org/drawingml/2006/wordprocessingDrawing" xmlns:w10="urn:schemas-microsoft-com:office:word" xmlns:w="http://schemas.openxmlformats.org/wordprocessingml/2006/main" xmlns:w14="http://schemas.microsoft.com/office/word/2010/wordml" xmlns:w15="http://schemas.microsoft.com/office/word/2012/wordml" xmlns:w16se="http://schemas.microsoft.com/office/word/2015/wordml/symex" xmlns:wpg="http://schemas.microsoft.com/office/word/2010/wordprocessingGroup" xmlns:wpi="http://schemas.microsoft.com/office/word/2010/wordprocessingInk" xmlns:wne="http://schemas.microsoft.com/office/word/2006/wordml" xmlns:wps="http://schemas.microsoft.com/office/word/2010/wordprocessingShape" mc:Ignorable="w14 w15 w16se wp14">
+<w:document xmlns:wpc="http://schemas.microsoft.com/office/word/2010/wordprocessingCanvas" xmlns:cx="http://schemas.microsoft.com/office/drawing/2014/chartex" xmlns:cx1="http://schemas.microsoft.com/office/drawing/2015/9/8/chartex" xmlns:cx2="http://schemas.microsoft.com/office/drawing/2015/10/21/chartex" xmlns:cx3="http://schemas.microsoft.com/office/drawing/2016/5/9/chartex" xmlns:cx4="http://schemas.microsoft.com/office/drawing/2016/5/10/chartex" xmlns:cx5="http://schemas.microsoft.com/office/drawing/2016/5/11/chartex" xmlns:cx6="http://schemas.microsoft.com/office/drawing/2016/5/12/chartex" xmlns:cx7="http://schemas.microsoft.com/office/drawing/2016/5/13/chartex" xmlns:cx8="http://schemas.microsoft.com/office/drawing/2016/5/14/chartex" xmlns:mc="http://schemas.openxmlformats.org/markup-compatibility/2006" xmlns:aink="http://schemas.microsoft.com/office/drawing/2016/ink" xmlns:am3d="http://schemas.microsoft.com/office/drawing/2017/model3d" xmlns:o="urn:schemas-microsoft-com:office:office" xmlns:r="http://schemas.openxmlformats.org/officeDocument/2006/relationships" xmlns:m="http://schemas.openxmlformats.org/officeDocument/2006/math" xmlns:v="urn:schemas-microsoft-com:vml" xmlns:wp14="http://schemas.microsoft.com/office/word/2010/wordprocessingDrawing" xmlns:wp="http://schemas.openxmlformats.org/drawingml/2006/wordprocessingDrawing" xmlns:w10="urn:schemas-microsoft-com:office:word" xmlns:w="http://schemas.openxmlformats.org/wordprocessingml/2006/main" xmlns:w14="http://schemas.microsoft.com/office/word/2010/wordml" xmlns:w15="http://schemas.microsoft.com/office/word/2012/wordml" xmlns:w16cex="http://schemas.microsoft.com/office/word/2018/wordml/cex" xmlns:w16cid="http://schemas.microsoft.com/office/word/2016/wordml/cid" xmlns:w16="http://schemas.microsoft.com/office/word/2018/wordml" xmlns:w16se="http://schemas.microsoft.com/office/word/2015/wordml/symex" xmlns:wpg="http://schemas.microsoft.com/office/word/2010/wordprocessingGroup" xmlns:wpi="http://schemas.microsoft.com/office/word/2010/wordprocessingInk" xmlns:wne="http://schemas.microsoft.com/office/word/2006/wordml" xmlns:wps="http://schemas.microsoft.com/office/word/2010/wordprocessingShape" mc:Ignorable="w14 w15 w16se w16cid w16 w16cex wp14">
   <w:body>
     <w:p>
       <w:pPr>
@@ -98,7 +98,57 @@
           <w:szCs w:val="24"/>
           <w:lang w:val="en-SG"/>
         </w:rPr>
-        <w:t>Yang bertanda tangan di b</w:t>
+        <w:t xml:space="preserve">Yang </w:t>
+      </w:r>
+      <w:proofErr w:type="spellStart"/>
+      <w:r>
+        <w:rPr>
+          <w:rFonts w:cs="Arial"/>
+          <w:sz w:val="24"/>
+          <w:szCs w:val="24"/>
+          <w:lang w:val="en-SG"/>
+        </w:rPr>
+        <w:t>bertanda</w:t>
+      </w:r>
+      <w:proofErr w:type="spellEnd"/>
+      <w:r>
+        <w:rPr>
+          <w:rFonts w:cs="Arial"/>
+          <w:sz w:val="24"/>
+          <w:szCs w:val="24"/>
+          <w:lang w:val="en-SG"/>
+        </w:rPr>
+        <w:t xml:space="preserve"> </w:t>
+      </w:r>
+      <w:proofErr w:type="spellStart"/>
+      <w:r>
+        <w:rPr>
+          <w:rFonts w:cs="Arial"/>
+          <w:sz w:val="24"/>
+          <w:szCs w:val="24"/>
+          <w:lang w:val="en-SG"/>
+        </w:rPr>
+        <w:t>tangan</w:t>
+      </w:r>
+      <w:proofErr w:type="spellEnd"/>
+      <w:r>
+        <w:rPr>
+          <w:rFonts w:cs="Arial"/>
+          <w:sz w:val="24"/>
+          <w:szCs w:val="24"/>
+          <w:lang w:val="en-SG"/>
+        </w:rPr>
+        <w:t xml:space="preserve"> di </w:t>
+      </w:r>
+      <w:proofErr w:type="spellStart"/>
+      <w:r>
+        <w:rPr>
+          <w:rFonts w:cs="Arial"/>
+          <w:sz w:val="24"/>
+          <w:szCs w:val="24"/>
+          <w:lang w:val="en-SG"/>
+        </w:rPr>
+        <w:t>b</w:t>
       </w:r>
       <w:r>
         <w:rPr>
@@ -116,7 +166,153 @@
           <w:szCs w:val="24"/>
           <w:lang w:val="en-SG"/>
         </w:rPr>
-        <w:t>wah ini:</w:t>
+        <w:t>wah</w:t>
+      </w:r>
+      <w:proofErr w:type="spellEnd"/>
+      <w:r>
+        <w:rPr>
+          <w:rFonts w:cs="Arial"/>
+          <w:sz w:val="24"/>
+          <w:szCs w:val="24"/>
+          <w:lang w:val="en-SG"/>
+        </w:rPr>
+        <w:t xml:space="preserve"> </w:t>
+      </w:r>
+      <w:proofErr w:type="spellStart"/>
+      <w:r>
+        <w:rPr>
+          <w:rFonts w:cs="Arial"/>
+          <w:sz w:val="24"/>
+          <w:szCs w:val="24"/>
+          <w:lang w:val="en-SG"/>
+        </w:rPr>
+        <w:t>ini</w:t>
+      </w:r>
+      <w:proofErr w:type="spellEnd"/>
+      <w:r>
+        <w:rPr>
+          <w:rFonts w:cs="Arial"/>
+          <w:sz w:val="24"/>
+          <w:szCs w:val="24"/>
+          <w:lang w:val="en-SG"/>
+        </w:rPr>
+        <w:t>:</w:t>
+      </w:r>
+    </w:p>
+    <w:p>
+      <w:pPr>
+        <w:tabs>
+          <w:tab w:val="left" w:pos="5670"/>
+        </w:tabs>
+        <w:ind w:firstLine="567"/>
+        <w:rPr>
+          <w:lang w:val="en-SG"/>
+        </w:rPr>
+      </w:pPr>
+      <w:r>
+        <w:rPr>
+          <w:rFonts w:cs="Arial"/>
+          <w:sz w:val="24"/>
+          <w:szCs w:val="24"/>
+          <w:lang w:val="en-SG"/>
+        </w:rPr>
+        <w:t xml:space="preserve">Nama </w:t>
+      </w:r>
+      <w:proofErr w:type="spellStart"/>
+      <w:r>
+        <w:rPr>
+          <w:rFonts w:cs="Arial"/>
+          <w:sz w:val="24"/>
+          <w:szCs w:val="24"/>
+          <w:lang w:val="en-SG"/>
+        </w:rPr>
+        <w:t>Dosen</w:t>
+      </w:r>
+      <w:proofErr w:type="spellEnd"/>
+      <w:r>
+        <w:rPr>
+          <w:rFonts w:cs="Arial"/>
+          <w:sz w:val="24"/>
+          <w:szCs w:val="24"/>
+          <w:lang w:val="en-SG"/>
+        </w:rPr>
+        <w:t xml:space="preserve"> 1:  </w:t>
+      </w:r>
+      <w:proofErr w:type="spellStart"/>
+      <w:r>
+        <w:rPr>
+          <w:rFonts w:cstheme="minorHAnsi"/>
+          <w:sz w:val="24"/>
+          <w:szCs w:val="24"/>
+          <w:lang w:val="en-SG"/>
+        </w:rPr>
+        <w:t>Dr.</w:t>
+      </w:r>
+      <w:proofErr w:type="spellEnd"/>
+      <w:r>
+        <w:rPr>
+          <w:rFonts w:cstheme="minorHAnsi"/>
+          <w:sz w:val="24"/>
+          <w:szCs w:val="24"/>
+          <w:lang w:val="en-SG"/>
+        </w:rPr>
+        <w:t xml:space="preserve"> Ir. </w:t>
+      </w:r>
+      <w:proofErr w:type="spellStart"/>
+      <w:r>
+        <w:rPr>
+          <w:rFonts w:cstheme="minorHAnsi"/>
+          <w:sz w:val="24"/>
+          <w:szCs w:val="24"/>
+          <w:lang w:val="en-SG"/>
+        </w:rPr>
+        <w:t>Puji</w:t>
+      </w:r>
+      <w:proofErr w:type="spellEnd"/>
+      <w:r>
+        <w:rPr>
+          <w:rFonts w:cstheme="minorHAnsi"/>
+          <w:sz w:val="24"/>
+          <w:szCs w:val="24"/>
+          <w:lang w:val="en-SG"/>
+        </w:rPr>
+        <w:t xml:space="preserve"> </w:t>
+      </w:r>
+      <w:proofErr w:type="spellStart"/>
+      <w:r>
+        <w:rPr>
+          <w:rFonts w:cstheme="minorHAnsi"/>
+          <w:sz w:val="24"/>
+          <w:szCs w:val="24"/>
+          <w:lang w:val="en-SG"/>
+        </w:rPr>
+        <w:t>Handayani</w:t>
+      </w:r>
+      <w:proofErr w:type="spellEnd"/>
+      <w:r>
+        <w:rPr>
+          <w:rFonts w:cstheme="minorHAnsi"/>
+          <w:sz w:val="24"/>
+          <w:szCs w:val="24"/>
+          <w:lang w:val="en-SG"/>
+        </w:rPr>
+        <w:t>, MT.</w:t>
+      </w:r>
+      <w:r>
+        <w:rPr>
+          <w:rFonts w:cs="Arial"/>
+          <w:sz w:val="24"/>
+          <w:szCs w:val="24"/>
+          <w:lang w:val="en-SG"/>
+        </w:rPr>
+        <w:tab/>
+        <w:t xml:space="preserve">NIP. </w:t>
+      </w:r>
+      <w:r>
+        <w:rPr>
+          <w:lang w:val="en-SG"/>
+        </w:rPr>
+        <w:t>196605101992032002</w:t>
       </w:r>
     </w:p>
     <w:p>
@@ -140,76 +336,6 @@
           <w:szCs w:val="24"/>
           <w:lang w:val="en-SG"/>
         </w:rPr>
-        <w:t xml:space="preserve">Nama </w:t>
-      </w:r>
-      <w:r>
-        <w:rPr>
-          <w:rFonts w:cs="Arial"/>
-          <w:sz w:val="24"/>
-          <w:szCs w:val="24"/>
-          <w:lang w:val="en-SG"/>
-        </w:rPr>
-        <w:t>Dosen</w:t>
-      </w:r>
-      <w:r>
-        <w:rPr>
-          <w:rFonts w:cs="Arial"/>
-          <w:sz w:val="24"/>
-          <w:szCs w:val="24"/>
-          <w:lang w:val="en-SG"/>
-        </w:rPr>
-        <w:t xml:space="preserve"> 1:  </w:t>
-      </w:r>
-      <w:r>
-        <w:rPr>
-          <w:rFonts w:cs="Arial"/>
-          <w:sz w:val="24"/>
-          <w:szCs w:val="24"/>
-          <w:lang w:val="en-SG"/>
-        </w:rPr>
-        <w:t>________________________________</w:t>
-      </w:r>
-      <w:r>
-        <w:rPr>
-          <w:rFonts w:cs="Arial"/>
-          <w:sz w:val="24"/>
-          <w:szCs w:val="24"/>
-          <w:lang w:val="en-SG"/>
-        </w:rPr>
-        <w:tab/>
-        <w:t xml:space="preserve">NIP. </w:t>
-      </w:r>
-      <w:r>
-        <w:rPr>
-          <w:rFonts w:cs="Arial"/>
-          <w:sz w:val="24"/>
-          <w:szCs w:val="24"/>
-          <w:lang w:val="en-SG"/>
-        </w:rPr>
-        <w:t>______________________</w:t>
-      </w:r>
-    </w:p>
-    <w:p>
-      <w:pPr>
-        <w:tabs>
-          <w:tab w:val="left" w:pos="6237"/>
-        </w:tabs>
-        <w:spacing w:before="40" w:after="40" w:line="276" w:lineRule="auto"/>
-        <w:ind w:firstLine="567"/>
-        <w:rPr>
-          <w:rFonts w:cs="Arial"/>
-          <w:sz w:val="24"/>
-          <w:szCs w:val="24"/>
-          <w:lang w:val="en-SG"/>
-        </w:rPr>
-      </w:pPr>
-      <w:r>
-        <w:rPr>
-          <w:rFonts w:cs="Arial"/>
-          <w:sz w:val="24"/>
-          <w:szCs w:val="24"/>
-          <w:lang w:val="en-SG"/>
-        </w:rPr>
         <w:t xml:space="preserve">Nama Dosen 2:  </w:t>
       </w:r>
       <w:r>
@@ -254,46 +380,135 @@
           <w:lang w:val="en-SG"/>
         </w:rPr>
       </w:pPr>
-      <w:r>
-        <w:rPr>
-          <w:rFonts w:cs="Arial"/>
-          <w:sz w:val="24"/>
-          <w:szCs w:val="24"/>
-          <w:lang w:val="en-SG"/>
-        </w:rPr>
-        <w:t xml:space="preserve">sebagai Dosen Pembimbing </w:t>
-      </w:r>
-      <w:r>
-        <w:rPr>
-          <w:rFonts w:cs="Arial"/>
-          <w:sz w:val="24"/>
-          <w:szCs w:val="24"/>
-          <w:lang w:val="en-SG"/>
-        </w:rPr>
-        <w:t xml:space="preserve">Tesis </w:t>
-      </w:r>
-      <w:r>
-        <w:rPr>
-          <w:rFonts w:cs="Arial"/>
-          <w:sz w:val="24"/>
-          <w:szCs w:val="24"/>
-          <w:lang w:val="en-SG"/>
-        </w:rPr>
-        <w:t>dari mahasiswa:</w:t>
+      <w:proofErr w:type="spellStart"/>
+      <w:r>
+        <w:rPr>
+          <w:rFonts w:cs="Arial"/>
+          <w:sz w:val="24"/>
+          <w:szCs w:val="24"/>
+          <w:lang w:val="en-SG"/>
+        </w:rPr>
+        <w:t>sebagai</w:t>
+      </w:r>
+      <w:proofErr w:type="spellEnd"/>
+      <w:r>
+        <w:rPr>
+          <w:rFonts w:cs="Arial"/>
+          <w:sz w:val="24"/>
+          <w:szCs w:val="24"/>
+          <w:lang w:val="en-SG"/>
+        </w:rPr>
+        <w:t xml:space="preserve"> </w:t>
+      </w:r>
+      <w:proofErr w:type="spellStart"/>
+      <w:r>
+        <w:rPr>
+          <w:rFonts w:cs="Arial"/>
+          <w:sz w:val="24"/>
+          <w:szCs w:val="24"/>
+          <w:lang w:val="en-SG"/>
+        </w:rPr>
+        <w:t>Dosen</w:t>
+      </w:r>
+      <w:proofErr w:type="spellEnd"/>
+      <w:r>
+        <w:rPr>
+          <w:rFonts w:cs="Arial"/>
+          <w:sz w:val="24"/>
+          <w:szCs w:val="24"/>
+          <w:lang w:val="en-SG"/>
+        </w:rPr>
+        <w:t xml:space="preserve"> </w:t>
+      </w:r>
+      <w:proofErr w:type="spellStart"/>
+      <w:r>
+        <w:rPr>
+          <w:rFonts w:cs="Arial"/>
+          <w:sz w:val="24"/>
+          <w:szCs w:val="24"/>
+          <w:lang w:val="en-SG"/>
+        </w:rPr>
+        <w:t>Pembimbing</w:t>
+      </w:r>
+      <w:proofErr w:type="spellEnd"/>
+      <w:r>
+        <w:rPr>
+          <w:rFonts w:cs="Arial"/>
+          <w:sz w:val="24"/>
+          <w:szCs w:val="24"/>
+          <w:lang w:val="en-SG"/>
+        </w:rPr>
+        <w:t xml:space="preserve"> </w:t>
+      </w:r>
+      <w:proofErr w:type="spellStart"/>
+      <w:r>
+        <w:rPr>
+          <w:rFonts w:cs="Arial"/>
+          <w:sz w:val="24"/>
+          <w:szCs w:val="24"/>
+          <w:lang w:val="en-SG"/>
+        </w:rPr>
+        <w:t>Tesis</w:t>
+      </w:r>
+      <w:proofErr w:type="spellEnd"/>
+      <w:r>
+        <w:rPr>
+          <w:rFonts w:cs="Arial"/>
+          <w:sz w:val="24"/>
+          <w:szCs w:val="24"/>
+          <w:lang w:val="en-SG"/>
+        </w:rPr>
+        <w:t xml:space="preserve"> </w:t>
+      </w:r>
+      <w:proofErr w:type="spellStart"/>
+      <w:r>
+        <w:rPr>
+          <w:rFonts w:cs="Arial"/>
+          <w:sz w:val="24"/>
+          <w:szCs w:val="24"/>
+          <w:lang w:val="en-SG"/>
+        </w:rPr>
+        <w:t>dari</w:t>
+      </w:r>
+      <w:proofErr w:type="spellEnd"/>
+      <w:r>
+        <w:rPr>
+          <w:rFonts w:cs="Arial"/>
+          <w:sz w:val="24"/>
+          <w:szCs w:val="24"/>
+          <w:lang w:val="en-SG"/>
+        </w:rPr>
+        <w:t xml:space="preserve"> </w:t>
+      </w:r>
+      <w:proofErr w:type="spellStart"/>
+      <w:r>
+        <w:rPr>
+          <w:rFonts w:cs="Arial"/>
+          <w:sz w:val="24"/>
+          <w:szCs w:val="24"/>
+          <w:lang w:val="en-SG"/>
+        </w:rPr>
+        <w:t>mahasiswa</w:t>
+      </w:r>
+      <w:proofErr w:type="spellEnd"/>
+      <w:r>
+        <w:rPr>
+          <w:rFonts w:cs="Arial"/>
+          <w:sz w:val="24"/>
+          <w:szCs w:val="24"/>
+          <w:lang w:val="en-SG"/>
+        </w:rPr>
+        <w:t>:</w:t>
       </w:r>
     </w:p>
     <w:p>
       <w:pPr>
         <w:tabs>
-          <w:tab w:val="left" w:pos="2268"/>
-          <w:tab w:val="left" w:pos="6237"/>
+          <w:tab w:val="left" w:pos="2127"/>
+          <w:tab w:val="left" w:pos="5670"/>
         </w:tabs>
-        <w:spacing w:before="40" w:after="40" w:line="276" w:lineRule="auto"/>
         <w:ind w:firstLine="567"/>
         <w:rPr>
-          <w:rFonts w:cs="Arial"/>
-          <w:sz w:val="24"/>
-          <w:szCs w:val="24"/>
           <w:lang w:val="en-SG"/>
         </w:rPr>
       </w:pPr>
@@ -331,34 +546,78 @@
           <w:szCs w:val="24"/>
           <w:lang w:val="en-SG"/>
         </w:rPr>
+        <w:t xml:space="preserve"> </w:t>
+      </w:r>
+      <w:r>
+        <w:rPr>
+          <w:lang w:val="en-SG"/>
+        </w:rPr>
+        <w:t xml:space="preserve">Ika </w:t>
+      </w:r>
+      <w:proofErr w:type="spellStart"/>
+      <w:r>
+        <w:rPr>
+          <w:lang w:val="en-SG"/>
+        </w:rPr>
+        <w:t>Rohmatul</w:t>
+      </w:r>
+      <w:proofErr w:type="spellEnd"/>
+      <w:r>
+        <w:rPr>
+          <w:lang w:val="en-SG"/>
+        </w:rPr>
+        <w:t xml:space="preserve"> Aini</w:t>
+      </w:r>
+      <w:r>
+        <w:rPr>
+          <w:lang w:val="en-SG"/>
+        </w:rPr>
         <w:tab/>
-        <w:t xml:space="preserve">NRP. </w:t>
+        <w:t>NRP. 07111750030001</w:t>
       </w:r>
     </w:p>
     <w:p>
       <w:pPr>
         <w:tabs>
-          <w:tab w:val="left" w:pos="2268"/>
-          <w:tab w:val="left" w:pos="6237"/>
+          <w:tab w:val="left" w:pos="2127"/>
+          <w:tab w:val="left" w:pos="5670"/>
         </w:tabs>
-        <w:spacing w:before="40" w:after="40" w:line="276" w:lineRule="auto"/>
         <w:ind w:firstLine="567"/>
         <w:rPr>
-          <w:rFonts w:cs="Arial"/>
-          <w:sz w:val="24"/>
-          <w:szCs w:val="24"/>
           <w:lang w:val="en-SG"/>
         </w:rPr>
       </w:pPr>
-      <w:r>
-        <w:rPr>
-          <w:rFonts w:cs="Arial"/>
-          <w:sz w:val="24"/>
-          <w:szCs w:val="24"/>
-          <w:lang w:val="en-SG"/>
-        </w:rPr>
-        <w:t>Bidang Keahlian</w:t>
-      </w:r>
+      <w:proofErr w:type="spellStart"/>
+      <w:r>
+        <w:rPr>
+          <w:rFonts w:cs="Arial"/>
+          <w:sz w:val="24"/>
+          <w:szCs w:val="24"/>
+          <w:lang w:val="en-SG"/>
+        </w:rPr>
+        <w:t>Bidang</w:t>
+      </w:r>
+      <w:proofErr w:type="spellEnd"/>
+      <w:r>
+        <w:rPr>
+          <w:rFonts w:cs="Arial"/>
+          <w:sz w:val="24"/>
+          <w:szCs w:val="24"/>
+          <w:lang w:val="en-SG"/>
+        </w:rPr>
+        <w:t xml:space="preserve"> </w:t>
+      </w:r>
+      <w:proofErr w:type="spellStart"/>
+      <w:r>
+        <w:rPr>
+          <w:rFonts w:cs="Arial"/>
+          <w:sz w:val="24"/>
+          <w:szCs w:val="24"/>
+          <w:lang w:val="en-SG"/>
+        </w:rPr>
+        <w:t>Keahlian</w:t>
+      </w:r>
+      <w:proofErr w:type="spellEnd"/>
       <w:r>
         <w:rPr>
           <w:rFonts w:cs="Arial"/>
@@ -376,32 +635,65 @@
           <w:lang w:val="en-SG"/>
         </w:rPr>
         <w:t>:</w:t>
+      </w:r>
+      <w:r>
+        <w:rPr>
+          <w:rFonts w:cs="Arial"/>
+          <w:sz w:val="24"/>
+          <w:szCs w:val="24"/>
+          <w:lang w:val="en-SG"/>
+        </w:rPr>
+        <w:t xml:space="preserve"> </w:t>
+      </w:r>
+      <w:r>
+        <w:rPr>
+          <w:lang w:val="en-SG"/>
+        </w:rPr>
+        <w:t>Telekomunikasi Multimedia</w:t>
       </w:r>
     </w:p>
     <w:p>
       <w:pPr>
         <w:tabs>
-          <w:tab w:val="left" w:pos="2268"/>
-          <w:tab w:val="left" w:pos="6237"/>
+          <w:tab w:val="left" w:pos="2127"/>
+          <w:tab w:val="left" w:pos="5670"/>
         </w:tabs>
-        <w:spacing w:before="40" w:after="40" w:line="276" w:lineRule="auto"/>
-        <w:ind w:firstLine="567"/>
-        <w:rPr>
-          <w:rFonts w:cs="Arial"/>
-          <w:sz w:val="24"/>
-          <w:szCs w:val="24"/>
+        <w:ind w:left="2127" w:hanging="1560"/>
+        <w:rPr>
           <w:lang w:val="en-SG"/>
         </w:rPr>
       </w:pPr>
-      <w:r>
-        <w:rPr>
-          <w:rFonts w:cs="Arial"/>
-          <w:sz w:val="24"/>
-          <w:szCs w:val="24"/>
-          <w:lang w:val="en-SG"/>
-        </w:rPr>
-        <w:t>Judul Tesis</w:t>
-      </w:r>
+      <w:proofErr w:type="spellStart"/>
+      <w:r>
+        <w:rPr>
+          <w:rFonts w:cs="Arial"/>
+          <w:sz w:val="24"/>
+          <w:szCs w:val="24"/>
+          <w:lang w:val="en-SG"/>
+        </w:rPr>
+        <w:t>Judul</w:t>
+      </w:r>
+      <w:proofErr w:type="spellEnd"/>
+      <w:r>
+        <w:rPr>
+          <w:rFonts w:cs="Arial"/>
+          <w:sz w:val="24"/>
+          <w:szCs w:val="24"/>
+          <w:lang w:val="en-SG"/>
+        </w:rPr>
+        <w:t xml:space="preserve"> </w:t>
+      </w:r>
+      <w:proofErr w:type="spellStart"/>
+      <w:r>
+        <w:rPr>
+          <w:rFonts w:cs="Arial"/>
+          <w:sz w:val="24"/>
+          <w:szCs w:val="24"/>
+          <w:lang w:val="en-SG"/>
+        </w:rPr>
+        <w:t>Tesis</w:t>
+      </w:r>
+      <w:proofErr w:type="spellEnd"/>
       <w:r>
         <w:rPr>
           <w:rFonts w:cs="Arial"/>
@@ -411,6 +703,91 @@
         </w:rPr>
         <w:tab/>
         <w:t>:</w:t>
+      </w:r>
+      <w:r>
+        <w:rPr>
+          <w:rFonts w:cs="Arial"/>
+          <w:sz w:val="24"/>
+          <w:szCs w:val="24"/>
+          <w:lang w:val="en-SG"/>
+        </w:rPr>
+        <w:t xml:space="preserve"> </w:t>
+      </w:r>
+      <w:r>
+        <w:rPr>
+          <w:lang w:val="en-SG"/>
+        </w:rPr>
+        <w:t xml:space="preserve">Analisa </w:t>
+      </w:r>
+      <w:proofErr w:type="spellStart"/>
+      <w:r>
+        <w:rPr>
+          <w:lang w:val="en-SG"/>
+        </w:rPr>
+        <w:t>Efisiensi</w:t>
+      </w:r>
+      <w:proofErr w:type="spellEnd"/>
+      <w:r>
+        <w:rPr>
+          <w:lang w:val="en-SG"/>
+        </w:rPr>
+        <w:t xml:space="preserve"> Spektrum </w:t>
+      </w:r>
+      <w:proofErr w:type="spellStart"/>
+      <w:r>
+        <w:rPr>
+          <w:lang w:val="en-SG"/>
+        </w:rPr>
+        <w:t>Sistem</w:t>
+      </w:r>
+      <w:proofErr w:type="spellEnd"/>
+      <w:r>
+        <w:rPr>
+          <w:lang w:val="en-SG"/>
+        </w:rPr>
+        <w:t xml:space="preserve"> Multi User Massive MIMO </w:t>
+      </w:r>
+      <w:proofErr w:type="spellStart"/>
+      <w:r>
+        <w:rPr>
+          <w:lang w:val="en-SG"/>
+        </w:rPr>
+        <w:t>Sel</w:t>
+      </w:r>
+      <w:proofErr w:type="spellEnd"/>
+      <w:r>
+        <w:rPr>
+          <w:lang w:val="en-SG"/>
+        </w:rPr>
+        <w:t xml:space="preserve"> Tunggal Pada </w:t>
+      </w:r>
+      <w:proofErr w:type="spellStart"/>
+      <w:r>
+        <w:rPr>
+          <w:lang w:val="en-SG"/>
+        </w:rPr>
+        <w:t>Kanal</w:t>
+      </w:r>
+      <w:proofErr w:type="spellEnd"/>
+      <w:r>
+        <w:rPr>
+          <w:lang w:val="en-SG"/>
+        </w:rPr>
+        <w:t xml:space="preserve"> Rayleigh dan </w:t>
+      </w:r>
+      <w:proofErr w:type="spellStart"/>
+      <w:r>
+        <w:rPr>
+          <w:lang w:val="en-SG"/>
+        </w:rPr>
+        <w:t>Kanal</w:t>
+      </w:r>
+      <w:proofErr w:type="spellEnd"/>
+      <w:r>
+        <w:rPr>
+          <w:lang w:val="en-SG"/>
+        </w:rPr>
+        <w:t xml:space="preserve"> Random Line of Sight</w:t>
       </w:r>
     </w:p>
     <w:p>
@@ -438,6 +815,7 @@
           <w:lang w:val="en-SG"/>
         </w:rPr>
       </w:pPr>
+      <w:proofErr w:type="spellStart"/>
       <w:r>
         <w:rPr>
           <w:rFonts w:cs="Arial"/>
@@ -447,15 +825,27 @@
         </w:rPr>
         <w:t>menyatakan</w:t>
       </w:r>
-      <w:r>
-        <w:rPr>
-          <w:rFonts w:cs="Arial"/>
-          <w:sz w:val="24"/>
-          <w:szCs w:val="24"/>
-          <w:lang w:val="en-SG"/>
-        </w:rPr>
-        <w:t xml:space="preserve"> bahwa</w:t>
-      </w:r>
+      <w:proofErr w:type="spellEnd"/>
+      <w:r>
+        <w:rPr>
+          <w:rFonts w:cs="Arial"/>
+          <w:sz w:val="24"/>
+          <w:szCs w:val="24"/>
+          <w:lang w:val="en-SG"/>
+        </w:rPr>
+        <w:t xml:space="preserve"> </w:t>
+      </w:r>
+      <w:proofErr w:type="spellStart"/>
+      <w:r>
+        <w:rPr>
+          <w:rFonts w:cs="Arial"/>
+          <w:sz w:val="24"/>
+          <w:szCs w:val="24"/>
+          <w:lang w:val="en-SG"/>
+        </w:rPr>
+        <w:t>bahwa</w:t>
+      </w:r>
+      <w:proofErr w:type="spellEnd"/>
       <w:r>
         <w:rPr>
           <w:rFonts w:cs="Arial"/>
@@ -486,6 +876,7 @@
           <w:lang w:val="en-SG"/>
         </w:rPr>
       </w:pPr>
+      <w:proofErr w:type="spellStart"/>
       <w:r>
         <w:rPr>
           <w:rFonts w:cs="Arial"/>
@@ -502,25 +893,97 @@
           <w:szCs w:val="24"/>
           <w:lang w:val="en-SG"/>
         </w:rPr>
-        <w:t>siswa tersebut</w:t>
-      </w:r>
-      <w:r>
-        <w:rPr>
-          <w:rFonts w:cs="Arial"/>
-          <w:sz w:val="24"/>
-          <w:szCs w:val="24"/>
-          <w:lang w:val="en-SG"/>
-        </w:rPr>
-        <w:t xml:space="preserve"> disetujui</w:t>
-      </w:r>
-      <w:r>
-        <w:rPr>
-          <w:rFonts w:cs="Arial"/>
-          <w:sz w:val="24"/>
-          <w:szCs w:val="24"/>
-          <w:lang w:val="en-SG"/>
-        </w:rPr>
-        <w:t xml:space="preserve"> untuk mengikuti S</w:t>
+        <w:t>siswa</w:t>
+      </w:r>
+      <w:proofErr w:type="spellEnd"/>
+      <w:r>
+        <w:rPr>
+          <w:rFonts w:cs="Arial"/>
+          <w:sz w:val="24"/>
+          <w:szCs w:val="24"/>
+          <w:lang w:val="en-SG"/>
+        </w:rPr>
+        <w:t xml:space="preserve"> </w:t>
+      </w:r>
+      <w:proofErr w:type="spellStart"/>
+      <w:r>
+        <w:rPr>
+          <w:rFonts w:cs="Arial"/>
+          <w:sz w:val="24"/>
+          <w:szCs w:val="24"/>
+          <w:lang w:val="en-SG"/>
+        </w:rPr>
+        <w:t>tersebut</w:t>
+      </w:r>
+      <w:proofErr w:type="spellEnd"/>
+      <w:r>
+        <w:rPr>
+          <w:rFonts w:cs="Arial"/>
+          <w:sz w:val="24"/>
+          <w:szCs w:val="24"/>
+          <w:lang w:val="en-SG"/>
+        </w:rPr>
+        <w:t xml:space="preserve"> </w:t>
+      </w:r>
+      <w:proofErr w:type="spellStart"/>
+      <w:r>
+        <w:rPr>
+          <w:rFonts w:cs="Arial"/>
+          <w:sz w:val="24"/>
+          <w:szCs w:val="24"/>
+          <w:lang w:val="en-SG"/>
+        </w:rPr>
+        <w:t>disetujui</w:t>
+      </w:r>
+      <w:proofErr w:type="spellEnd"/>
+      <w:r>
+        <w:rPr>
+          <w:rFonts w:cs="Arial"/>
+          <w:sz w:val="24"/>
+          <w:szCs w:val="24"/>
+          <w:lang w:val="en-SG"/>
+        </w:rPr>
+        <w:t xml:space="preserve"> </w:t>
+      </w:r>
+      <w:proofErr w:type="spellStart"/>
+      <w:r>
+        <w:rPr>
+          <w:rFonts w:cs="Arial"/>
+          <w:sz w:val="24"/>
+          <w:szCs w:val="24"/>
+          <w:lang w:val="en-SG"/>
+        </w:rPr>
+        <w:t>untuk</w:t>
+      </w:r>
+      <w:proofErr w:type="spellEnd"/>
+      <w:r>
+        <w:rPr>
+          <w:rFonts w:cs="Arial"/>
+          <w:sz w:val="24"/>
+          <w:szCs w:val="24"/>
+          <w:lang w:val="en-SG"/>
+        </w:rPr>
+        <w:t xml:space="preserve"> </w:t>
+      </w:r>
+      <w:proofErr w:type="spellStart"/>
+      <w:r>
+        <w:rPr>
+          <w:rFonts w:cs="Arial"/>
+          <w:sz w:val="24"/>
+          <w:szCs w:val="24"/>
+          <w:lang w:val="en-SG"/>
+        </w:rPr>
+        <w:t>mengikuti</w:t>
+      </w:r>
+      <w:proofErr w:type="spellEnd"/>
+      <w:r>
+        <w:rPr>
+          <w:rFonts w:cs="Arial"/>
+          <w:sz w:val="24"/>
+          <w:szCs w:val="24"/>
+          <w:lang w:val="en-SG"/>
+        </w:rPr>
+        <w:t xml:space="preserve"> S</w:t>
       </w:r>
       <w:r>
         <w:rPr>
@@ -531,32 +994,143 @@
         </w:rPr>
         <w:t xml:space="preserve">eminar dan </w:t>
       </w:r>
-      <w:r>
-        <w:rPr>
-          <w:rFonts w:cs="Arial"/>
-          <w:sz w:val="24"/>
-          <w:szCs w:val="24"/>
-          <w:lang w:val="en-SG"/>
-        </w:rPr>
-        <w:t>Ujian T</w:t>
-      </w:r>
-      <w:r>
-        <w:rPr>
-          <w:rFonts w:cs="Arial"/>
-          <w:sz w:val="24"/>
-          <w:szCs w:val="24"/>
-          <w:lang w:val="en-SG"/>
-        </w:rPr>
-        <w:t>esis periode wisuda bulan:</w:t>
-      </w:r>
-      <w:r>
-        <w:rPr>
-          <w:rFonts w:cs="Arial"/>
-          <w:sz w:val="24"/>
-          <w:szCs w:val="24"/>
-          <w:lang w:val="en-SG"/>
-        </w:rPr>
-        <w:t xml:space="preserve"> ________________</w:t>
+      <w:proofErr w:type="spellStart"/>
+      <w:r>
+        <w:rPr>
+          <w:rFonts w:cs="Arial"/>
+          <w:sz w:val="24"/>
+          <w:szCs w:val="24"/>
+          <w:lang w:val="en-SG"/>
+        </w:rPr>
+        <w:t>Ujian</w:t>
+      </w:r>
+      <w:proofErr w:type="spellEnd"/>
+      <w:r>
+        <w:rPr>
+          <w:rFonts w:cs="Arial"/>
+          <w:sz w:val="24"/>
+          <w:szCs w:val="24"/>
+          <w:lang w:val="en-SG"/>
+        </w:rPr>
+        <w:t xml:space="preserve"> </w:t>
+      </w:r>
+      <w:proofErr w:type="spellStart"/>
+      <w:r>
+        <w:rPr>
+          <w:rFonts w:cs="Arial"/>
+          <w:sz w:val="24"/>
+          <w:szCs w:val="24"/>
+          <w:lang w:val="en-SG"/>
+        </w:rPr>
+        <w:t>T</w:t>
+      </w:r>
+      <w:r>
+        <w:rPr>
+          <w:rFonts w:cs="Arial"/>
+          <w:sz w:val="24"/>
+          <w:szCs w:val="24"/>
+          <w:lang w:val="en-SG"/>
+        </w:rPr>
+        <w:t>esis</w:t>
+      </w:r>
+      <w:proofErr w:type="spellEnd"/>
+      <w:r>
+        <w:rPr>
+          <w:rFonts w:cs="Arial"/>
+          <w:sz w:val="24"/>
+          <w:szCs w:val="24"/>
+          <w:lang w:val="en-SG"/>
+        </w:rPr>
+        <w:t xml:space="preserve"> </w:t>
+      </w:r>
+      <w:proofErr w:type="spellStart"/>
+      <w:r>
+        <w:rPr>
+          <w:rFonts w:cs="Arial"/>
+          <w:sz w:val="24"/>
+          <w:szCs w:val="24"/>
+          <w:lang w:val="en-SG"/>
+        </w:rPr>
+        <w:t>periode</w:t>
+      </w:r>
+      <w:proofErr w:type="spellEnd"/>
+      <w:r>
+        <w:rPr>
+          <w:rFonts w:cs="Arial"/>
+          <w:sz w:val="24"/>
+          <w:szCs w:val="24"/>
+          <w:lang w:val="en-SG"/>
+        </w:rPr>
+        <w:t xml:space="preserve"> </w:t>
+      </w:r>
+      <w:proofErr w:type="spellStart"/>
+      <w:r>
+        <w:rPr>
+          <w:rFonts w:cs="Arial"/>
+          <w:sz w:val="24"/>
+          <w:szCs w:val="24"/>
+          <w:lang w:val="en-SG"/>
+        </w:rPr>
+        <w:t>wisuda</w:t>
+      </w:r>
+      <w:proofErr w:type="spellEnd"/>
+      <w:r>
+        <w:rPr>
+          <w:rFonts w:cs="Arial"/>
+          <w:sz w:val="24"/>
+          <w:szCs w:val="24"/>
+          <w:lang w:val="en-SG"/>
+        </w:rPr>
+        <w:t xml:space="preserve"> </w:t>
+      </w:r>
+      <w:proofErr w:type="spellStart"/>
+      <w:r>
+        <w:rPr>
+          <w:rFonts w:cs="Arial"/>
+          <w:sz w:val="24"/>
+          <w:szCs w:val="24"/>
+          <w:lang w:val="en-SG"/>
+        </w:rPr>
+        <w:t>bulan</w:t>
+      </w:r>
+      <w:proofErr w:type="spellEnd"/>
+      <w:r>
+        <w:rPr>
+          <w:rFonts w:cs="Arial"/>
+          <w:sz w:val="24"/>
+          <w:szCs w:val="24"/>
+          <w:lang w:val="en-SG"/>
+        </w:rPr>
+        <w:t>:</w:t>
+      </w:r>
+      <w:r>
+        <w:rPr>
+          <w:rFonts w:cs="Arial"/>
+          <w:sz w:val="24"/>
+          <w:szCs w:val="24"/>
+          <w:lang w:val="en-SG"/>
+        </w:rPr>
+        <w:t xml:space="preserve"> </w:t>
+      </w:r>
+      <w:proofErr w:type="spellStart"/>
+      <w:r>
+        <w:rPr>
+          <w:rFonts w:cs="Arial"/>
+          <w:sz w:val="24"/>
+          <w:szCs w:val="24"/>
+          <w:lang w:val="en-SG"/>
+        </w:rPr>
+        <w:t>Maret</w:t>
+      </w:r>
+      <w:proofErr w:type="spellEnd"/>
+      <w:r>
+        <w:rPr>
+          <w:rFonts w:cs="Arial"/>
+          <w:sz w:val="24"/>
+          <w:szCs w:val="24"/>
+          <w:lang w:val="en-SG"/>
+        </w:rPr>
+        <w:t xml:space="preserve"> 2021.</w:t>
       </w:r>
     </w:p>
     <w:p>
@@ -579,15 +1153,17 @@
           <w:lang w:val="en-SG"/>
         </w:rPr>
       </w:pPr>
-      <w:r>
-        <w:rPr>
-          <w:rFonts w:cs="Arial"/>
-          <w:sz w:val="24"/>
-          <w:szCs w:val="24"/>
-          <w:lang w:val="en-SG"/>
-        </w:rPr>
-        <w:t>publikasi ilmiah</w:t>
-      </w:r>
+      <w:proofErr w:type="spellStart"/>
+      <w:r>
+        <w:rPr>
+          <w:rFonts w:cs="Arial"/>
+          <w:sz w:val="24"/>
+          <w:szCs w:val="24"/>
+          <w:lang w:val="en-SG"/>
+        </w:rPr>
+        <w:t>publikasi</w:t>
+      </w:r>
+      <w:proofErr w:type="spellEnd"/>
       <w:r>
         <w:rPr>
           <w:rFonts w:cs="Arial"/>
@@ -597,24 +1173,217 @@
         </w:rPr>
         <w:t xml:space="preserve"> </w:t>
       </w:r>
-      <w:r>
-        <w:rPr>
-          <w:rFonts w:cs="Arial"/>
-          <w:sz w:val="24"/>
-          <w:szCs w:val="24"/>
-          <w:lang w:val="en-SG"/>
-        </w:rPr>
-        <w:t>terlampir disetujui untuk diajukan sebagai</w:t>
-      </w:r>
-      <w:r>
-        <w:rPr>
-          <w:rFonts w:cs="Arial"/>
-          <w:sz w:val="24"/>
-          <w:szCs w:val="24"/>
-          <w:lang w:val="en-SG"/>
-        </w:rPr>
-        <w:t xml:space="preserve"> salah satu syarat mengikuti Seminar dan Ujian Tesis</w:t>
-      </w:r>
+      <w:proofErr w:type="spellStart"/>
+      <w:r>
+        <w:rPr>
+          <w:rFonts w:cs="Arial"/>
+          <w:sz w:val="24"/>
+          <w:szCs w:val="24"/>
+          <w:lang w:val="en-SG"/>
+        </w:rPr>
+        <w:t>ilmiah</w:t>
+      </w:r>
+      <w:proofErr w:type="spellEnd"/>
+      <w:r>
+        <w:rPr>
+          <w:rFonts w:cs="Arial"/>
+          <w:sz w:val="24"/>
+          <w:szCs w:val="24"/>
+          <w:lang w:val="en-SG"/>
+        </w:rPr>
+        <w:t xml:space="preserve"> </w:t>
+      </w:r>
+      <w:proofErr w:type="spellStart"/>
+      <w:r>
+        <w:rPr>
+          <w:rFonts w:cs="Arial"/>
+          <w:sz w:val="24"/>
+          <w:szCs w:val="24"/>
+          <w:lang w:val="en-SG"/>
+        </w:rPr>
+        <w:t>terlampir</w:t>
+      </w:r>
+      <w:proofErr w:type="spellEnd"/>
+      <w:r>
+        <w:rPr>
+          <w:rFonts w:cs="Arial"/>
+          <w:sz w:val="24"/>
+          <w:szCs w:val="24"/>
+          <w:lang w:val="en-SG"/>
+        </w:rPr>
+        <w:t xml:space="preserve"> </w:t>
+      </w:r>
+      <w:proofErr w:type="spellStart"/>
+      <w:r>
+        <w:rPr>
+          <w:rFonts w:cs="Arial"/>
+          <w:sz w:val="24"/>
+          <w:szCs w:val="24"/>
+          <w:lang w:val="en-SG"/>
+        </w:rPr>
+        <w:t>disetujui</w:t>
+      </w:r>
+      <w:proofErr w:type="spellEnd"/>
+      <w:r>
+        <w:rPr>
+          <w:rFonts w:cs="Arial"/>
+          <w:sz w:val="24"/>
+          <w:szCs w:val="24"/>
+          <w:lang w:val="en-SG"/>
+        </w:rPr>
+        <w:t xml:space="preserve"> </w:t>
+      </w:r>
+      <w:proofErr w:type="spellStart"/>
+      <w:r>
+        <w:rPr>
+          <w:rFonts w:cs="Arial"/>
+          <w:sz w:val="24"/>
+          <w:szCs w:val="24"/>
+          <w:lang w:val="en-SG"/>
+        </w:rPr>
+        <w:t>untuk</w:t>
+      </w:r>
+      <w:proofErr w:type="spellEnd"/>
+      <w:r>
+        <w:rPr>
+          <w:rFonts w:cs="Arial"/>
+          <w:sz w:val="24"/>
+          <w:szCs w:val="24"/>
+          <w:lang w:val="en-SG"/>
+        </w:rPr>
+        <w:t xml:space="preserve"> </w:t>
+      </w:r>
+      <w:proofErr w:type="spellStart"/>
+      <w:r>
+        <w:rPr>
+          <w:rFonts w:cs="Arial"/>
+          <w:sz w:val="24"/>
+          <w:szCs w:val="24"/>
+          <w:lang w:val="en-SG"/>
+        </w:rPr>
+        <w:t>diajukan</w:t>
+      </w:r>
+      <w:proofErr w:type="spellEnd"/>
+      <w:r>
+        <w:rPr>
+          <w:rFonts w:cs="Arial"/>
+          <w:sz w:val="24"/>
+          <w:szCs w:val="24"/>
+          <w:lang w:val="en-SG"/>
+        </w:rPr>
+        <w:t xml:space="preserve"> </w:t>
+      </w:r>
+      <w:proofErr w:type="spellStart"/>
+      <w:r>
+        <w:rPr>
+          <w:rFonts w:cs="Arial"/>
+          <w:sz w:val="24"/>
+          <w:szCs w:val="24"/>
+          <w:lang w:val="en-SG"/>
+        </w:rPr>
+        <w:t>sebagai</w:t>
+      </w:r>
+      <w:proofErr w:type="spellEnd"/>
+      <w:r>
+        <w:rPr>
+          <w:rFonts w:cs="Arial"/>
+          <w:sz w:val="24"/>
+          <w:szCs w:val="24"/>
+          <w:lang w:val="en-SG"/>
+        </w:rPr>
+        <w:t xml:space="preserve"> salah </w:t>
+      </w:r>
+      <w:proofErr w:type="spellStart"/>
+      <w:r>
+        <w:rPr>
+          <w:rFonts w:cs="Arial"/>
+          <w:sz w:val="24"/>
+          <w:szCs w:val="24"/>
+          <w:lang w:val="en-SG"/>
+        </w:rPr>
+        <w:t>satu</w:t>
+      </w:r>
+      <w:proofErr w:type="spellEnd"/>
+      <w:r>
+        <w:rPr>
+          <w:rFonts w:cs="Arial"/>
+          <w:sz w:val="24"/>
+          <w:szCs w:val="24"/>
+          <w:lang w:val="en-SG"/>
+        </w:rPr>
+        <w:t xml:space="preserve"> </w:t>
+      </w:r>
+      <w:proofErr w:type="spellStart"/>
+      <w:r>
+        <w:rPr>
+          <w:rFonts w:cs="Arial"/>
+          <w:sz w:val="24"/>
+          <w:szCs w:val="24"/>
+          <w:lang w:val="en-SG"/>
+        </w:rPr>
+        <w:t>syarat</w:t>
+      </w:r>
+      <w:proofErr w:type="spellEnd"/>
+      <w:r>
+        <w:rPr>
+          <w:rFonts w:cs="Arial"/>
+          <w:sz w:val="24"/>
+          <w:szCs w:val="24"/>
+          <w:lang w:val="en-SG"/>
+        </w:rPr>
+        <w:t xml:space="preserve"> </w:t>
+      </w:r>
+      <w:proofErr w:type="spellStart"/>
+      <w:r>
+        <w:rPr>
+          <w:rFonts w:cs="Arial"/>
+          <w:sz w:val="24"/>
+          <w:szCs w:val="24"/>
+          <w:lang w:val="en-SG"/>
+        </w:rPr>
+        <w:t>mengikuti</w:t>
+      </w:r>
+      <w:proofErr w:type="spellEnd"/>
+      <w:r>
+        <w:rPr>
+          <w:rFonts w:cs="Arial"/>
+          <w:sz w:val="24"/>
+          <w:szCs w:val="24"/>
+          <w:lang w:val="en-SG"/>
+        </w:rPr>
+        <w:t xml:space="preserve"> Seminar dan </w:t>
+      </w:r>
+      <w:proofErr w:type="spellStart"/>
+      <w:r>
+        <w:rPr>
+          <w:rFonts w:cs="Arial"/>
+          <w:sz w:val="24"/>
+          <w:szCs w:val="24"/>
+          <w:lang w:val="en-SG"/>
+        </w:rPr>
+        <w:t>Ujian</w:t>
+      </w:r>
+      <w:proofErr w:type="spellEnd"/>
+      <w:r>
+        <w:rPr>
+          <w:rFonts w:cs="Arial"/>
+          <w:sz w:val="24"/>
+          <w:szCs w:val="24"/>
+          <w:lang w:val="en-SG"/>
+        </w:rPr>
+        <w:t xml:space="preserve"> </w:t>
+      </w:r>
+      <w:proofErr w:type="spellStart"/>
+      <w:r>
+        <w:rPr>
+          <w:rFonts w:cs="Arial"/>
+          <w:sz w:val="24"/>
+          <w:szCs w:val="24"/>
+          <w:lang w:val="en-SG"/>
+        </w:rPr>
+        <w:t>Tesis</w:t>
+      </w:r>
+      <w:proofErr w:type="spellEnd"/>
       <w:r>
         <w:rPr>
           <w:rFonts w:cs="Arial"/>
@@ -645,14 +1414,35 @@
           <w:lang w:val="en-SG"/>
         </w:rPr>
       </w:pPr>
-      <w:r>
-        <w:rPr>
-          <w:rFonts w:cs="Arial"/>
-          <w:sz w:val="24"/>
-          <w:szCs w:val="24"/>
-          <w:lang w:val="en-SG"/>
-        </w:rPr>
-        <w:t>dapat meng</w:t>
+      <w:proofErr w:type="spellStart"/>
+      <w:r>
+        <w:rPr>
+          <w:rFonts w:cs="Arial"/>
+          <w:sz w:val="24"/>
+          <w:szCs w:val="24"/>
+          <w:lang w:val="en-SG"/>
+        </w:rPr>
+        <w:t>dapat</w:t>
+      </w:r>
+      <w:proofErr w:type="spellEnd"/>
+      <w:r>
+        <w:rPr>
+          <w:rFonts w:cs="Arial"/>
+          <w:sz w:val="24"/>
+          <w:szCs w:val="24"/>
+          <w:lang w:val="en-SG"/>
+        </w:rPr>
+        <w:t xml:space="preserve"> </w:t>
+      </w:r>
+      <w:proofErr w:type="spellStart"/>
+      <w:r>
+        <w:rPr>
+          <w:rFonts w:cs="Arial"/>
+          <w:sz w:val="24"/>
+          <w:szCs w:val="24"/>
+          <w:lang w:val="en-SG"/>
+        </w:rPr>
+        <w:t>meng</w:t>
       </w:r>
       <w:r>
         <w:rPr>
@@ -672,15 +1462,127 @@
         </w:rPr>
         <w:t>i</w:t>
       </w:r>
-      <w:r>
-        <w:rPr>
-          <w:rFonts w:cs="Arial"/>
-          <w:sz w:val="24"/>
-          <w:szCs w:val="24"/>
-          <w:lang w:val="en-SG"/>
-        </w:rPr>
-        <w:t xml:space="preserve"> Seminar dan Ujian Tesis untuk mendampingi mahasiswa tersebut</w:t>
-      </w:r>
+      <w:proofErr w:type="spellEnd"/>
+      <w:r>
+        <w:rPr>
+          <w:rFonts w:cs="Arial"/>
+          <w:sz w:val="24"/>
+          <w:szCs w:val="24"/>
+          <w:lang w:val="en-SG"/>
+        </w:rPr>
+        <w:t xml:space="preserve"> Seminar dan </w:t>
+      </w:r>
+      <w:proofErr w:type="spellStart"/>
+      <w:r>
+        <w:rPr>
+          <w:rFonts w:cs="Arial"/>
+          <w:sz w:val="24"/>
+          <w:szCs w:val="24"/>
+          <w:lang w:val="en-SG"/>
+        </w:rPr>
+        <w:t>Ujian</w:t>
+      </w:r>
+      <w:proofErr w:type="spellEnd"/>
+      <w:r>
+        <w:rPr>
+          <w:rFonts w:cs="Arial"/>
+          <w:sz w:val="24"/>
+          <w:szCs w:val="24"/>
+          <w:lang w:val="en-SG"/>
+        </w:rPr>
+        <w:t xml:space="preserve"> </w:t>
+      </w:r>
+      <w:proofErr w:type="spellStart"/>
+      <w:r>
+        <w:rPr>
+          <w:rFonts w:cs="Arial"/>
+          <w:sz w:val="24"/>
+          <w:szCs w:val="24"/>
+          <w:lang w:val="en-SG"/>
+        </w:rPr>
+        <w:t>Tesis</w:t>
+      </w:r>
+      <w:proofErr w:type="spellEnd"/>
+      <w:r>
+        <w:rPr>
+          <w:rFonts w:cs="Arial"/>
+          <w:sz w:val="24"/>
+          <w:szCs w:val="24"/>
+          <w:lang w:val="en-SG"/>
+        </w:rPr>
+        <w:t xml:space="preserve"> </w:t>
+      </w:r>
+      <w:proofErr w:type="spellStart"/>
+      <w:r>
+        <w:rPr>
+          <w:rFonts w:cs="Arial"/>
+          <w:sz w:val="24"/>
+          <w:szCs w:val="24"/>
+          <w:lang w:val="en-SG"/>
+        </w:rPr>
+        <w:t>untuk</w:t>
+      </w:r>
+      <w:proofErr w:type="spellEnd"/>
+      <w:r>
+        <w:rPr>
+          <w:rFonts w:cs="Arial"/>
+          <w:sz w:val="24"/>
+          <w:szCs w:val="24"/>
+          <w:lang w:val="en-SG"/>
+        </w:rPr>
+        <w:t xml:space="preserve"> </w:t>
+      </w:r>
+      <w:proofErr w:type="spellStart"/>
+      <w:r>
+        <w:rPr>
+          <w:rFonts w:cs="Arial"/>
+          <w:sz w:val="24"/>
+          <w:szCs w:val="24"/>
+          <w:lang w:val="en-SG"/>
+        </w:rPr>
+        <w:t>mendampingi</w:t>
+      </w:r>
+      <w:proofErr w:type="spellEnd"/>
+      <w:r>
+        <w:rPr>
+          <w:rFonts w:cs="Arial"/>
+          <w:sz w:val="24"/>
+          <w:szCs w:val="24"/>
+          <w:lang w:val="en-SG"/>
+        </w:rPr>
+        <w:t xml:space="preserve"> </w:t>
+      </w:r>
+      <w:proofErr w:type="spellStart"/>
+      <w:r>
+        <w:rPr>
+          <w:rFonts w:cs="Arial"/>
+          <w:sz w:val="24"/>
+          <w:szCs w:val="24"/>
+          <w:lang w:val="en-SG"/>
+        </w:rPr>
+        <w:t>mahasiswa</w:t>
+      </w:r>
+      <w:proofErr w:type="spellEnd"/>
+      <w:r>
+        <w:rPr>
+          <w:rFonts w:cs="Arial"/>
+          <w:sz w:val="24"/>
+          <w:szCs w:val="24"/>
+          <w:lang w:val="en-SG"/>
+        </w:rPr>
+        <w:t xml:space="preserve"> </w:t>
+      </w:r>
+      <w:proofErr w:type="spellStart"/>
+      <w:r>
+        <w:rPr>
+          <w:rFonts w:cs="Arial"/>
+          <w:sz w:val="24"/>
+          <w:szCs w:val="24"/>
+          <w:lang w:val="en-SG"/>
+        </w:rPr>
+        <w:t>tersebut</w:t>
+      </w:r>
+      <w:proofErr w:type="spellEnd"/>
       <w:r>
         <w:rPr>
           <w:rFonts w:cs="Arial"/>
@@ -716,42 +1618,177 @@
           <w:lang w:val="en-SG"/>
         </w:rPr>
       </w:pPr>
-      <w:r>
-        <w:rPr>
-          <w:rFonts w:cs="Arial"/>
-          <w:sz w:val="24"/>
-          <w:szCs w:val="24"/>
-          <w:lang w:val="en-SG"/>
-        </w:rPr>
-        <w:t xml:space="preserve">Demikian </w:t>
-      </w:r>
-      <w:r>
-        <w:rPr>
-          <w:rFonts w:cs="Arial"/>
-          <w:sz w:val="24"/>
-          <w:szCs w:val="24"/>
-          <w:lang w:val="en-SG"/>
-        </w:rPr>
-        <w:t xml:space="preserve">surat pernyataan ini dibuat </w:t>
-      </w:r>
-      <w:r>
-        <w:rPr>
-          <w:rFonts w:cs="Arial"/>
-          <w:sz w:val="24"/>
-          <w:szCs w:val="24"/>
-          <w:lang w:val="en-SG"/>
-        </w:rPr>
-        <w:t xml:space="preserve">untuk </w:t>
-      </w:r>
-      <w:r>
-        <w:rPr>
-          <w:rFonts w:cs="Arial"/>
-          <w:sz w:val="24"/>
-          <w:szCs w:val="24"/>
-          <w:lang w:val="en-SG"/>
-        </w:rPr>
-        <w:t>digunakan sebagaimana mestinya</w:t>
-      </w:r>
+      <w:proofErr w:type="spellStart"/>
+      <w:r>
+        <w:rPr>
+          <w:rFonts w:cs="Arial"/>
+          <w:sz w:val="24"/>
+          <w:szCs w:val="24"/>
+          <w:lang w:val="en-SG"/>
+        </w:rPr>
+        <w:t>Demikian</w:t>
+      </w:r>
+      <w:proofErr w:type="spellEnd"/>
+      <w:r>
+        <w:rPr>
+          <w:rFonts w:cs="Arial"/>
+          <w:sz w:val="24"/>
+          <w:szCs w:val="24"/>
+          <w:lang w:val="en-SG"/>
+        </w:rPr>
+        <w:t xml:space="preserve"> </w:t>
+      </w:r>
+      <w:proofErr w:type="spellStart"/>
+      <w:r>
+        <w:rPr>
+          <w:rFonts w:cs="Arial"/>
+          <w:sz w:val="24"/>
+          <w:szCs w:val="24"/>
+          <w:lang w:val="en-SG"/>
+        </w:rPr>
+        <w:t>surat</w:t>
+      </w:r>
+      <w:proofErr w:type="spellEnd"/>
+      <w:r>
+        <w:rPr>
+          <w:rFonts w:cs="Arial"/>
+          <w:sz w:val="24"/>
+          <w:szCs w:val="24"/>
+          <w:lang w:val="en-SG"/>
+        </w:rPr>
+        <w:t xml:space="preserve"> </w:t>
+      </w:r>
+      <w:proofErr w:type="spellStart"/>
+      <w:r>
+        <w:rPr>
+          <w:rFonts w:cs="Arial"/>
+          <w:sz w:val="24"/>
+          <w:szCs w:val="24"/>
+          <w:lang w:val="en-SG"/>
+        </w:rPr>
+        <w:t>pernyataan</w:t>
+      </w:r>
+      <w:proofErr w:type="spellEnd"/>
+      <w:r>
+        <w:rPr>
+          <w:rFonts w:cs="Arial"/>
+          <w:sz w:val="24"/>
+          <w:szCs w:val="24"/>
+          <w:lang w:val="en-SG"/>
+        </w:rPr>
+        <w:t xml:space="preserve"> </w:t>
+      </w:r>
+      <w:proofErr w:type="spellStart"/>
+      <w:r>
+        <w:rPr>
+          <w:rFonts w:cs="Arial"/>
+          <w:sz w:val="24"/>
+          <w:szCs w:val="24"/>
+          <w:lang w:val="en-SG"/>
+        </w:rPr>
+        <w:t>ini</w:t>
+      </w:r>
+      <w:proofErr w:type="spellEnd"/>
+      <w:r>
+        <w:rPr>
+          <w:rFonts w:cs="Arial"/>
+          <w:sz w:val="24"/>
+          <w:szCs w:val="24"/>
+          <w:lang w:val="en-SG"/>
+        </w:rPr>
+        <w:t xml:space="preserve"> </w:t>
+      </w:r>
+      <w:proofErr w:type="spellStart"/>
+      <w:r>
+        <w:rPr>
+          <w:rFonts w:cs="Arial"/>
+          <w:sz w:val="24"/>
+          <w:szCs w:val="24"/>
+          <w:lang w:val="en-SG"/>
+        </w:rPr>
+        <w:t>dibuat</w:t>
+      </w:r>
+      <w:proofErr w:type="spellEnd"/>
+      <w:r>
+        <w:rPr>
+          <w:rFonts w:cs="Arial"/>
+          <w:sz w:val="24"/>
+          <w:szCs w:val="24"/>
+          <w:lang w:val="en-SG"/>
+        </w:rPr>
+        <w:t xml:space="preserve"> </w:t>
+      </w:r>
+      <w:proofErr w:type="spellStart"/>
+      <w:r>
+        <w:rPr>
+          <w:rFonts w:cs="Arial"/>
+          <w:sz w:val="24"/>
+          <w:szCs w:val="24"/>
+          <w:lang w:val="en-SG"/>
+        </w:rPr>
+        <w:t>untuk</w:t>
+      </w:r>
+      <w:proofErr w:type="spellEnd"/>
+      <w:r>
+        <w:rPr>
+          <w:rFonts w:cs="Arial"/>
+          <w:sz w:val="24"/>
+          <w:szCs w:val="24"/>
+          <w:lang w:val="en-SG"/>
+        </w:rPr>
+        <w:t xml:space="preserve"> </w:t>
+      </w:r>
+      <w:proofErr w:type="spellStart"/>
+      <w:r>
+        <w:rPr>
+          <w:rFonts w:cs="Arial"/>
+          <w:sz w:val="24"/>
+          <w:szCs w:val="24"/>
+          <w:lang w:val="en-SG"/>
+        </w:rPr>
+        <w:t>digunakan</w:t>
+      </w:r>
+      <w:proofErr w:type="spellEnd"/>
+      <w:r>
+        <w:rPr>
+          <w:rFonts w:cs="Arial"/>
+          <w:sz w:val="24"/>
+          <w:szCs w:val="24"/>
+          <w:lang w:val="en-SG"/>
+        </w:rPr>
+        <w:t xml:space="preserve"> </w:t>
+      </w:r>
+      <w:proofErr w:type="spellStart"/>
+      <w:r>
+        <w:rPr>
+          <w:rFonts w:cs="Arial"/>
+          <w:sz w:val="24"/>
+          <w:szCs w:val="24"/>
+          <w:lang w:val="en-SG"/>
+        </w:rPr>
+        <w:t>sebagaimana</w:t>
+      </w:r>
+      <w:proofErr w:type="spellEnd"/>
+      <w:r>
+        <w:rPr>
+          <w:rFonts w:cs="Arial"/>
+          <w:sz w:val="24"/>
+          <w:szCs w:val="24"/>
+          <w:lang w:val="en-SG"/>
+        </w:rPr>
+        <w:t xml:space="preserve"> </w:t>
+      </w:r>
+      <w:proofErr w:type="spellStart"/>
+      <w:r>
+        <w:rPr>
+          <w:rFonts w:cs="Arial"/>
+          <w:sz w:val="24"/>
+          <w:szCs w:val="24"/>
+          <w:lang w:val="en-SG"/>
+        </w:rPr>
+        <w:t>mestinya</w:t>
+      </w:r>
+      <w:proofErr w:type="spellEnd"/>
       <w:r>
         <w:rPr>
           <w:rFonts w:cs="Arial"/>
@@ -826,7 +1863,36 @@
           <w:lang w:val="en-SG"/>
         </w:rPr>
         <w:tab/>
-        <w:t>Surabaya, ________________________</w:t>
+        <w:t xml:space="preserve">Surabaya, </w:t>
+      </w:r>
+      <w:r>
+        <w:rPr>
+          <w:rFonts w:cs="Arial"/>
+          <w:sz w:val="24"/>
+          <w:szCs w:val="24"/>
+          <w:lang w:val="en-SG"/>
+        </w:rPr>
+        <w:t xml:space="preserve">25 </w:t>
+      </w:r>
+      <w:proofErr w:type="spellStart"/>
+      <w:r>
+        <w:rPr>
+          <w:rFonts w:cs="Arial"/>
+          <w:sz w:val="24"/>
+          <w:szCs w:val="24"/>
+          <w:lang w:val="en-SG"/>
+        </w:rPr>
+        <w:t>Desember</w:t>
+      </w:r>
+      <w:proofErr w:type="spellEnd"/>
+      <w:r>
+        <w:rPr>
+          <w:rFonts w:cs="Arial"/>
+          <w:sz w:val="24"/>
+          <w:szCs w:val="24"/>
+          <w:lang w:val="en-SG"/>
+        </w:rPr>
+        <w:t xml:space="preserve"> 2020</w:t>
       </w:r>
     </w:p>
     <w:p>
@@ -865,7 +1931,8 @@
         <w:tabs>
           <w:tab w:val="left" w:pos="5387"/>
         </w:tabs>
-        <w:ind w:firstLine="2682"/>
+        <w:ind w:hanging="720"/>
+        <w:jc w:val="both"/>
         <w:rPr>
           <w:rFonts w:cs="Arial"/>
           <w:sz w:val="24"/>
@@ -922,14 +1989,45 @@
           <w:lang w:val="en-SG"/>
         </w:rPr>
       </w:pPr>
-      <w:r>
-        <w:rPr>
-          <w:rFonts w:cs="Arial"/>
-          <w:sz w:val="24"/>
-          <w:szCs w:val="24"/>
-          <w:lang w:val="en-SG"/>
-        </w:rPr>
-        <w:t>Dosen Pembimbing 1</w:t>
+      <w:proofErr w:type="spellStart"/>
+      <w:r>
+        <w:rPr>
+          <w:rFonts w:cs="Arial"/>
+          <w:sz w:val="24"/>
+          <w:szCs w:val="24"/>
+          <w:lang w:val="en-SG"/>
+        </w:rPr>
+        <w:t>Dosen</w:t>
+      </w:r>
+      <w:proofErr w:type="spellEnd"/>
+      <w:r>
+        <w:rPr>
+          <w:rFonts w:cs="Arial"/>
+          <w:sz w:val="24"/>
+          <w:szCs w:val="24"/>
+          <w:lang w:val="en-SG"/>
+        </w:rPr>
+        <w:t xml:space="preserve"> </w:t>
+      </w:r>
+      <w:proofErr w:type="spellStart"/>
+      <w:r>
+        <w:rPr>
+          <w:rFonts w:cs="Arial"/>
+          <w:sz w:val="24"/>
+          <w:szCs w:val="24"/>
+          <w:lang w:val="en-SG"/>
+        </w:rPr>
+        <w:t>Pembimbing</w:t>
+      </w:r>
+      <w:proofErr w:type="spellEnd"/>
+      <w:r>
+        <w:rPr>
+          <w:rFonts w:cs="Arial"/>
+          <w:sz w:val="24"/>
+          <w:szCs w:val="24"/>
+          <w:lang w:val="en-SG"/>
+        </w:rPr>
+        <w:t xml:space="preserve"> 1</w:t>
       </w:r>
       <w:r>
         <w:rPr>
@@ -939,7 +2037,6 @@
           <w:lang w:val="en-SG"/>
         </w:rPr>
         <w:tab/>
-        <w:t>Dosen Pembimbing 2</w:t>
       </w:r>
     </w:p>
     <w:p>
@@ -989,6 +2086,77 @@
     </w:p>
     <w:p>
       <w:pPr>
+        <w:spacing w:after="0"/>
+        <w:rPr>
+          <w:rFonts w:cstheme="minorHAnsi"/>
+          <w:sz w:val="24"/>
+          <w:szCs w:val="24"/>
+          <w:lang w:val="en-SG"/>
+        </w:rPr>
+      </w:pPr>
+      <w:proofErr w:type="spellStart"/>
+      <w:r>
+        <w:rPr>
+          <w:rFonts w:cstheme="minorHAnsi"/>
+          <w:sz w:val="24"/>
+          <w:szCs w:val="24"/>
+          <w:lang w:val="en-SG"/>
+        </w:rPr>
+        <w:t>Dr.</w:t>
+      </w:r>
+      <w:proofErr w:type="spellEnd"/>
+      <w:r>
+        <w:rPr>
+          <w:rFonts w:cstheme="minorHAnsi"/>
+          <w:sz w:val="24"/>
+          <w:szCs w:val="24"/>
+          <w:lang w:val="en-SG"/>
+        </w:rPr>
+        <w:t xml:space="preserve"> Ir. </w:t>
+      </w:r>
+      <w:proofErr w:type="spellStart"/>
+      <w:r>
+        <w:rPr>
+          <w:rFonts w:cstheme="minorHAnsi"/>
+          <w:sz w:val="24"/>
+          <w:szCs w:val="24"/>
+          <w:lang w:val="en-SG"/>
+        </w:rPr>
+        <w:t>Puji</w:t>
+      </w:r>
+      <w:proofErr w:type="spellEnd"/>
+      <w:r>
+        <w:rPr>
+          <w:rFonts w:cstheme="minorHAnsi"/>
+          <w:sz w:val="24"/>
+          <w:szCs w:val="24"/>
+          <w:lang w:val="en-SG"/>
+        </w:rPr>
+        <w:t xml:space="preserve"> </w:t>
+      </w:r>
+      <w:proofErr w:type="spellStart"/>
+      <w:r>
+        <w:rPr>
+          <w:rFonts w:cstheme="minorHAnsi"/>
+          <w:sz w:val="24"/>
+          <w:szCs w:val="24"/>
+          <w:lang w:val="en-SG"/>
+        </w:rPr>
+        <w:t>Handayani</w:t>
+      </w:r>
+      <w:proofErr w:type="spellEnd"/>
+      <w:r>
+        <w:rPr>
+          <w:rFonts w:cstheme="minorHAnsi"/>
+          <w:sz w:val="24"/>
+          <w:szCs w:val="24"/>
+          <w:lang w:val="en-SG"/>
+        </w:rPr>
+        <w:t>, MT.</w:t>
+      </w:r>
+    </w:p>
+    <w:p>
+      <w:pPr>
         <w:pStyle w:val="ListParagraph"/>
         <w:tabs>
           <w:tab w:val="left" w:pos="5387"/>
@@ -1003,12 +2171,21 @@
       </w:pPr>
       <w:r>
         <w:rPr>
-          <w:rFonts w:cs="Arial"/>
-          <w:sz w:val="24"/>
-          <w:szCs w:val="24"/>
-          <w:lang w:val="en-SG"/>
-        </w:rPr>
-        <w:t>___________________________</w:t>
+          <w:rFonts w:cstheme="minorHAnsi"/>
+          <w:sz w:val="24"/>
+          <w:szCs w:val="24"/>
+          <w:lang w:val="en-SG"/>
+        </w:rPr>
+        <w:t xml:space="preserve">NIP. </w:t>
+      </w:r>
+      <w:r>
+        <w:rPr>
+          <w:rFonts w:cstheme="minorHAnsi"/>
+          <w:sz w:val="24"/>
+          <w:szCs w:val="24"/>
+          <w:lang w:val="en-SG"/>
+        </w:rPr>
+        <w:t>196605101992032002</w:t>
       </w:r>
       <w:r>
         <w:rPr>
@@ -1018,15 +2195,6 @@
           <w:lang w:val="en-SG"/>
         </w:rPr>
         <w:tab/>
-      </w:r>
-      <w:r>
-        <w:rPr>
-          <w:rFonts w:cs="Arial"/>
-          <w:sz w:val="24"/>
-          <w:szCs w:val="24"/>
-          <w:lang w:val="en-SG"/>
-        </w:rPr>
-        <w:t>_____________________________</w:t>
       </w:r>
     </w:p>
     <w:p>
@@ -1067,7 +2235,7 @@
         <w:tabs>
           <w:tab w:val="left" w:pos="5387"/>
         </w:tabs>
-        <w:ind w:firstLine="2682"/>
+        <w:ind w:hanging="720"/>
         <w:rPr>
           <w:rFonts w:cs="Arial"/>
           <w:sz w:val="24"/>
@@ -1075,15 +2243,57 @@
           <w:lang w:val="en-SG"/>
         </w:rPr>
       </w:pPr>
-      <w:r>
-        <w:rPr>
-          <w:rFonts w:cs="Arial"/>
-          <w:sz w:val="24"/>
-          <w:szCs w:val="24"/>
-          <w:lang w:val="en-SG"/>
-        </w:rPr>
-        <w:t>Koordinator Bidang Keahlian</w:t>
-      </w:r>
+      <w:proofErr w:type="spellStart"/>
+      <w:r>
+        <w:rPr>
+          <w:rFonts w:cs="Arial"/>
+          <w:sz w:val="24"/>
+          <w:szCs w:val="24"/>
+          <w:lang w:val="en-SG"/>
+        </w:rPr>
+        <w:t>Koordinator</w:t>
+      </w:r>
+      <w:proofErr w:type="spellEnd"/>
+      <w:r>
+        <w:rPr>
+          <w:rFonts w:cs="Arial"/>
+          <w:sz w:val="24"/>
+          <w:szCs w:val="24"/>
+          <w:lang w:val="en-SG"/>
+        </w:rPr>
+        <w:t xml:space="preserve"> </w:t>
+      </w:r>
+      <w:proofErr w:type="spellStart"/>
+      <w:r>
+        <w:rPr>
+          <w:rFonts w:cs="Arial"/>
+          <w:sz w:val="24"/>
+          <w:szCs w:val="24"/>
+          <w:lang w:val="en-SG"/>
+        </w:rPr>
+        <w:t>Bidang</w:t>
+      </w:r>
+      <w:proofErr w:type="spellEnd"/>
+      <w:r>
+        <w:rPr>
+          <w:rFonts w:cs="Arial"/>
+          <w:sz w:val="24"/>
+          <w:szCs w:val="24"/>
+          <w:lang w:val="en-SG"/>
+        </w:rPr>
+        <w:t xml:space="preserve"> </w:t>
+      </w:r>
+      <w:proofErr w:type="spellStart"/>
+      <w:r>
+        <w:rPr>
+          <w:rFonts w:cs="Arial"/>
+          <w:sz w:val="24"/>
+          <w:szCs w:val="24"/>
+          <w:lang w:val="en-SG"/>
+        </w:rPr>
+        <w:t>Keahlian</w:t>
+      </w:r>
+      <w:proofErr w:type="spellEnd"/>
     </w:p>
     <w:p>
       <w:pPr>
@@ -1132,7 +2342,7 @@
         <w:tabs>
           <w:tab w:val="left" w:pos="5387"/>
         </w:tabs>
-        <w:ind w:firstLine="2682"/>
+        <w:ind w:hanging="720"/>
         <w:rPr>
           <w:rFonts w:cs="Arial"/>
           <w:u w:val="single"/>
@@ -1161,7 +2371,7 @@
         <w:tabs>
           <w:tab w:val="left" w:pos="5387"/>
         </w:tabs>
-        <w:ind w:firstLine="2682"/>
+        <w:ind w:hanging="720"/>
         <w:rPr>
           <w:rFonts w:cs="Arial"/>
           <w:lang w:val="en-SG"/>
@@ -1172,6 +2382,7 @@
           <w:rFonts w:cs="Arial"/>
           <w:lang w:val="en-SG"/>
         </w:rPr>
+        <w:lastRenderedPageBreak/>
         <w:t>NIP.</w:t>
       </w:r>
     </w:p>
@@ -1226,7 +2437,6 @@
           <w:szCs w:val="28"/>
           <w:lang w:val="en-SG"/>
         </w:rPr>
-        <w:lastRenderedPageBreak/>
         <w:t>MONITORING KEGIATAN TESIS</w:t>
       </w:r>
     </w:p>
@@ -1279,8 +2489,19 @@
           <w:szCs w:val="24"/>
           <w:lang w:val="en-SG"/>
         </w:rPr>
-        <w:t>Nama Mahasiswa</w:t>
-      </w:r>
+        <w:t xml:space="preserve">Nama </w:t>
+      </w:r>
+      <w:proofErr w:type="spellStart"/>
+      <w:r>
+        <w:rPr>
+          <w:rFonts w:cstheme="minorHAnsi"/>
+          <w:sz w:val="24"/>
+          <w:szCs w:val="24"/>
+          <w:lang w:val="en-SG"/>
+        </w:rPr>
+        <w:t>Mahasiswa</w:t>
+      </w:r>
+      <w:proofErr w:type="spellEnd"/>
       <w:r>
         <w:rPr>
           <w:rFonts w:cstheme="minorHAnsi"/>
@@ -1318,6 +2539,7 @@
           <w:lang w:val="en-SG"/>
         </w:rPr>
       </w:pPr>
+      <w:proofErr w:type="spellStart"/>
       <w:r>
         <w:rPr>
           <w:rFonts w:cstheme="minorHAnsi"/>
@@ -1325,8 +2547,29 @@
           <w:szCs w:val="24"/>
           <w:lang w:val="en-SG"/>
         </w:rPr>
-        <w:t>Judul Tesis</w:t>
-      </w:r>
+        <w:t>Judul</w:t>
+      </w:r>
+      <w:proofErr w:type="spellEnd"/>
+      <w:r>
+        <w:rPr>
+          <w:rFonts w:cstheme="minorHAnsi"/>
+          <w:sz w:val="24"/>
+          <w:szCs w:val="24"/>
+          <w:lang w:val="en-SG"/>
+        </w:rPr>
+        <w:t xml:space="preserve"> </w:t>
+      </w:r>
+      <w:proofErr w:type="spellStart"/>
+      <w:r>
+        <w:rPr>
+          <w:rFonts w:cstheme="minorHAnsi"/>
+          <w:sz w:val="24"/>
+          <w:szCs w:val="24"/>
+          <w:lang w:val="en-SG"/>
+        </w:rPr>
+        <w:t>Tesis</w:t>
+      </w:r>
+      <w:proofErr w:type="spellEnd"/>
       <w:r>
         <w:rPr>
           <w:rFonts w:cstheme="minorHAnsi"/>
@@ -1370,6 +2613,7 @@
           <w:lang w:val="en-SG"/>
         </w:rPr>
       </w:pPr>
+      <w:proofErr w:type="spellStart"/>
       <w:r>
         <w:rPr>
           <w:rFonts w:cstheme="minorHAnsi"/>
@@ -1377,8 +2621,29 @@
           <w:szCs w:val="24"/>
           <w:lang w:val="en-SG"/>
         </w:rPr>
-        <w:t>Tanggal Mulai</w:t>
-      </w:r>
+        <w:t>Tanggal</w:t>
+      </w:r>
+      <w:proofErr w:type="spellEnd"/>
+      <w:r>
+        <w:rPr>
+          <w:rFonts w:cstheme="minorHAnsi"/>
+          <w:sz w:val="24"/>
+          <w:szCs w:val="24"/>
+          <w:lang w:val="en-SG"/>
+        </w:rPr>
+        <w:t xml:space="preserve"> </w:t>
+      </w:r>
+      <w:proofErr w:type="spellStart"/>
+      <w:r>
+        <w:rPr>
+          <w:rFonts w:cstheme="minorHAnsi"/>
+          <w:sz w:val="24"/>
+          <w:szCs w:val="24"/>
+          <w:lang w:val="en-SG"/>
+        </w:rPr>
+        <w:t>Mulai</w:t>
+      </w:r>
+      <w:proofErr w:type="spellEnd"/>
       <w:r>
         <w:rPr>
           <w:rFonts w:cstheme="minorHAnsi"/>
@@ -1406,6 +2671,7 @@
           <w:lang w:val="en-SG"/>
         </w:rPr>
       </w:pPr>
+      <w:proofErr w:type="spellStart"/>
       <w:r>
         <w:rPr>
           <w:rFonts w:cstheme="minorHAnsi"/>
@@ -1413,7 +2679,37 @@
           <w:szCs w:val="24"/>
           <w:lang w:val="en-SG"/>
         </w:rPr>
-        <w:t>Dosen Pembimbing 1</w:t>
+        <w:t>Dosen</w:t>
+      </w:r>
+      <w:proofErr w:type="spellEnd"/>
+      <w:r>
+        <w:rPr>
+          <w:rFonts w:cstheme="minorHAnsi"/>
+          <w:sz w:val="24"/>
+          <w:szCs w:val="24"/>
+          <w:lang w:val="en-SG"/>
+        </w:rPr>
+        <w:t xml:space="preserve"> </w:t>
+      </w:r>
+      <w:proofErr w:type="spellStart"/>
+      <w:r>
+        <w:rPr>
+          <w:rFonts w:cstheme="minorHAnsi"/>
+          <w:sz w:val="24"/>
+          <w:szCs w:val="24"/>
+          <w:lang w:val="en-SG"/>
+        </w:rPr>
+        <w:t>Pembimbing</w:t>
+      </w:r>
+      <w:proofErr w:type="spellEnd"/>
+      <w:r>
+        <w:rPr>
+          <w:rFonts w:cstheme="minorHAnsi"/>
+          <w:sz w:val="24"/>
+          <w:szCs w:val="24"/>
+          <w:lang w:val="en-SG"/>
+        </w:rPr>
+        <w:t xml:space="preserve"> 1</w:t>
       </w:r>
       <w:r>
         <w:rPr>
@@ -1452,6 +2748,7 @@
           <w:lang w:val="en-SG"/>
         </w:rPr>
       </w:pPr>
+      <w:proofErr w:type="spellStart"/>
       <w:r>
         <w:rPr>
           <w:rFonts w:cstheme="minorHAnsi"/>
@@ -1459,7 +2756,37 @@
           <w:szCs w:val="24"/>
           <w:lang w:val="en-SG"/>
         </w:rPr>
-        <w:t>Dosen Pembimbing 2</w:t>
+        <w:t>Dosen</w:t>
+      </w:r>
+      <w:proofErr w:type="spellEnd"/>
+      <w:r>
+        <w:rPr>
+          <w:rFonts w:cstheme="minorHAnsi"/>
+          <w:sz w:val="24"/>
+          <w:szCs w:val="24"/>
+          <w:lang w:val="en-SG"/>
+        </w:rPr>
+        <w:t xml:space="preserve"> </w:t>
+      </w:r>
+      <w:proofErr w:type="spellStart"/>
+      <w:r>
+        <w:rPr>
+          <w:rFonts w:cstheme="minorHAnsi"/>
+          <w:sz w:val="24"/>
+          <w:szCs w:val="24"/>
+          <w:lang w:val="en-SG"/>
+        </w:rPr>
+        <w:t>Pembimbing</w:t>
+      </w:r>
+      <w:proofErr w:type="spellEnd"/>
+      <w:r>
+        <w:rPr>
+          <w:rFonts w:cstheme="minorHAnsi"/>
+          <w:sz w:val="24"/>
+          <w:szCs w:val="24"/>
+          <w:lang w:val="en-SG"/>
+        </w:rPr>
+        <w:t xml:space="preserve"> 2</w:t>
       </w:r>
       <w:r>
         <w:rPr>
@@ -1571,6 +2898,7 @@
                 <w:lang w:val="en-SG"/>
               </w:rPr>
             </w:pPr>
+            <w:proofErr w:type="spellStart"/>
             <w:r>
               <w:rPr>
                 <w:rFonts w:cstheme="minorHAnsi"/>
@@ -1578,6 +2906,7 @@
               </w:rPr>
               <w:t>Tanggal</w:t>
             </w:r>
+            <w:proofErr w:type="spellEnd"/>
           </w:p>
         </w:tc>
         <w:tc>
@@ -1659,6 +2988,7 @@
                 <w:lang w:val="en-SG"/>
               </w:rPr>
             </w:pPr>
+            <w:proofErr w:type="spellStart"/>
             <w:r>
               <w:rPr>
                 <w:rFonts w:cstheme="minorHAnsi"/>
@@ -1666,7 +2996,17 @@
                 <w:szCs w:val="24"/>
                 <w:lang w:val="en-SG"/>
               </w:rPr>
-              <w:t>Ket. (%)</w:t>
+              <w:t>Ket</w:t>
+            </w:r>
+            <w:proofErr w:type="spellEnd"/>
+            <w:r>
+              <w:rPr>
+                <w:rFonts w:cstheme="minorHAnsi"/>
+                <w:sz w:val="24"/>
+                <w:szCs w:val="24"/>
+                <w:lang w:val="en-SG"/>
+              </w:rPr>
+              <w:t>. (%)</w:t>
             </w:r>
           </w:p>
         </w:tc>
@@ -1758,12 +3098,21 @@
                 <w:lang w:val="en-SG"/>
               </w:rPr>
             </w:pPr>
+            <w:proofErr w:type="spellStart"/>
             <w:r>
               <w:rPr>
                 <w:rFonts w:cstheme="minorHAnsi"/>
                 <w:lang w:val="en-SG"/>
               </w:rPr>
-              <w:t>Pembimbing 1</w:t>
+              <w:t>Pembimbing</w:t>
+            </w:r>
+            <w:proofErr w:type="spellEnd"/>
+            <w:r>
+              <w:rPr>
+                <w:rFonts w:cstheme="minorHAnsi"/>
+                <w:lang w:val="en-SG"/>
+              </w:rPr>
+              <w:t xml:space="preserve"> 1</w:t>
             </w:r>
           </w:p>
         </w:tc>
@@ -1786,12 +3135,21 @@
                 <w:lang w:val="en-SG"/>
               </w:rPr>
             </w:pPr>
+            <w:proofErr w:type="spellStart"/>
             <w:r>
               <w:rPr>
                 <w:rFonts w:cstheme="minorHAnsi"/>
                 <w:lang w:val="en-SG"/>
               </w:rPr>
-              <w:t>Pembimbing 2</w:t>
+              <w:t>Pembimbing</w:t>
+            </w:r>
+            <w:proofErr w:type="spellEnd"/>
+            <w:r>
+              <w:rPr>
+                <w:rFonts w:cstheme="minorHAnsi"/>
+                <w:lang w:val="en-SG"/>
+              </w:rPr>
+              <w:t xml:space="preserve"> 2</w:t>
             </w:r>
           </w:p>
         </w:tc>
@@ -1814,6 +3172,7 @@
                 <w:lang w:val="en-SG"/>
               </w:rPr>
             </w:pPr>
+            <w:proofErr w:type="spellStart"/>
             <w:r>
               <w:rPr>
                 <w:rFonts w:cstheme="minorHAnsi"/>
@@ -1821,6 +3180,7 @@
               </w:rPr>
               <w:t>Mahasiswa</w:t>
             </w:r>
+            <w:proofErr w:type="spellEnd"/>
           </w:p>
         </w:tc>
         <w:tc>
@@ -1905,8 +3265,6 @@
                 <w:lang w:val="en-SG"/>
               </w:rPr>
             </w:pPr>
-            <w:bookmarkStart w:id="0" w:name="_GoBack"/>
-            <w:bookmarkEnd w:id="0"/>
           </w:p>
         </w:tc>
         <w:tc>
@@ -5324,6 +6682,7 @@
           <w:lang w:val="en-SG"/>
         </w:rPr>
       </w:pPr>
+      <w:proofErr w:type="spellStart"/>
       <w:r>
         <w:rPr>
           <w:rFonts w:cs="Arial"/>
@@ -5332,9 +6691,9 @@
           <w:szCs w:val="28"/>
           <w:lang w:val="en-SG"/>
         </w:rPr>
-        <w:lastRenderedPageBreak/>
-        <w:t>Koordinator Bidang Keahlian</w:t>
-      </w:r>
+        <w:t>Koordinator</w:t>
+      </w:r>
+      <w:proofErr w:type="spellEnd"/>
       <w:r>
         <w:rPr>
           <w:rFonts w:cs="Arial"/>
@@ -5343,7 +6702,73 @@
           <w:szCs w:val="28"/>
           <w:lang w:val="en-SG"/>
         </w:rPr>
-        <w:t xml:space="preserve"> Prodi Magister Teknik Elektro ITS</w:t>
+        <w:t xml:space="preserve"> </w:t>
+      </w:r>
+      <w:proofErr w:type="spellStart"/>
+      <w:r>
+        <w:rPr>
+          <w:rFonts w:cs="Arial"/>
+          <w:b/>
+          <w:sz w:val="28"/>
+          <w:szCs w:val="28"/>
+          <w:lang w:val="en-SG"/>
+        </w:rPr>
+        <w:t>Bidang</w:t>
+      </w:r>
+      <w:proofErr w:type="spellEnd"/>
+      <w:r>
+        <w:rPr>
+          <w:rFonts w:cs="Arial"/>
+          <w:b/>
+          <w:sz w:val="28"/>
+          <w:szCs w:val="28"/>
+          <w:lang w:val="en-SG"/>
+        </w:rPr>
+        <w:t xml:space="preserve"> </w:t>
+      </w:r>
+      <w:proofErr w:type="spellStart"/>
+      <w:r>
+        <w:rPr>
+          <w:rFonts w:cs="Arial"/>
+          <w:b/>
+          <w:sz w:val="28"/>
+          <w:szCs w:val="28"/>
+          <w:lang w:val="en-SG"/>
+        </w:rPr>
+        <w:t>Keahlian</w:t>
+      </w:r>
+      <w:proofErr w:type="spellEnd"/>
+      <w:r>
+        <w:rPr>
+          <w:rFonts w:cs="Arial"/>
+          <w:b/>
+          <w:sz w:val="28"/>
+          <w:szCs w:val="28"/>
+          <w:lang w:val="en-SG"/>
+        </w:rPr>
+        <w:t xml:space="preserve"> Prodi Magister Teknik </w:t>
+      </w:r>
+      <w:proofErr w:type="spellStart"/>
+      <w:r>
+        <w:rPr>
+          <w:rFonts w:cs="Arial"/>
+          <w:b/>
+          <w:sz w:val="28"/>
+          <w:szCs w:val="28"/>
+          <w:lang w:val="en-SG"/>
+        </w:rPr>
+        <w:t>Elektro</w:t>
+      </w:r>
+      <w:proofErr w:type="spellEnd"/>
+      <w:r>
+        <w:rPr>
+          <w:rFonts w:cs="Arial"/>
+          <w:b/>
+          <w:sz w:val="28"/>
+          <w:szCs w:val="28"/>
+          <w:lang w:val="en-SG"/>
+        </w:rPr>
+        <w:t xml:space="preserve"> ITS</w:t>
       </w:r>
     </w:p>
     <w:tbl>
@@ -5403,14 +6828,34 @@
                 <w:lang w:val="en-SG"/>
               </w:rPr>
             </w:pPr>
+            <w:proofErr w:type="spellStart"/>
             <w:r>
               <w:rPr>
                 <w:rFonts w:cs="Arial"/>
                 <w:b/>
                 <w:lang w:val="en-SG"/>
               </w:rPr>
-              <w:t>Bidang Keahlian</w:t>
+              <w:t>Bidang</w:t>
             </w:r>
+            <w:proofErr w:type="spellEnd"/>
+            <w:r>
+              <w:rPr>
+                <w:rFonts w:cs="Arial"/>
+                <w:b/>
+                <w:lang w:val="en-SG"/>
+              </w:rPr>
+              <w:t xml:space="preserve"> </w:t>
+            </w:r>
+            <w:proofErr w:type="spellStart"/>
+            <w:r>
+              <w:rPr>
+                <w:rFonts w:cs="Arial"/>
+                <w:b/>
+                <w:lang w:val="en-SG"/>
+              </w:rPr>
+              <w:t>Keahlian</w:t>
+            </w:r>
+            <w:proofErr w:type="spellEnd"/>
           </w:p>
         </w:tc>
         <w:tc>
@@ -5513,8 +6958,24 @@
                 <w:rFonts w:cs="Arial"/>
                 <w:lang w:val="en-SG"/>
               </w:rPr>
-              <w:t>Teknik Sistem Tenaga</w:t>
+              <w:t xml:space="preserve">Teknik </w:t>
             </w:r>
+            <w:proofErr w:type="spellStart"/>
+            <w:r>
+              <w:rPr>
+                <w:rFonts w:cs="Arial"/>
+                <w:lang w:val="en-SG"/>
+              </w:rPr>
+              <w:t>Sistem</w:t>
+            </w:r>
+            <w:proofErr w:type="spellEnd"/>
+            <w:r>
+              <w:rPr>
+                <w:rFonts w:cs="Arial"/>
+                <w:lang w:val="en-SG"/>
+              </w:rPr>
+              <w:t xml:space="preserve"> Tenaga</w:t>
+            </w:r>
           </w:p>
         </w:tc>
         <w:tc>
@@ -5532,12 +6993,37 @@
                 <w:lang w:val="en-SG"/>
               </w:rPr>
             </w:pPr>
+            <w:proofErr w:type="spellStart"/>
             <w:r>
               <w:rPr>
                 <w:rFonts w:cs="Arial"/>
                 <w:lang w:val="en-SG"/>
               </w:rPr>
-              <w:t>Dr. I Made Yulistya Negara, S</w:t>
+              <w:t>Dr.</w:t>
+            </w:r>
+            <w:proofErr w:type="spellEnd"/>
+            <w:r>
+              <w:rPr>
+                <w:rFonts w:cs="Arial"/>
+                <w:lang w:val="en-SG"/>
+              </w:rPr>
+              <w:t xml:space="preserve"> I Made </w:t>
+            </w:r>
+            <w:proofErr w:type="spellStart"/>
+            <w:r>
+              <w:rPr>
+                <w:rFonts w:cs="Arial"/>
+                <w:lang w:val="en-SG"/>
+              </w:rPr>
+              <w:t>Yulistya</w:t>
+            </w:r>
+            <w:proofErr w:type="spellEnd"/>
+            <w:r>
+              <w:rPr>
+                <w:rFonts w:cs="Arial"/>
+                <w:lang w:val="en-SG"/>
+              </w:rPr>
+              <w:t xml:space="preserve"> Negara, S</w:t>
             </w:r>
             <w:r>
               <w:rPr>
@@ -5632,8 +7118,33 @@
                 <w:rFonts w:cs="Arial"/>
                 <w:lang w:val="en-SG"/>
               </w:rPr>
-              <w:t>Teknik Sistem Pengaturan</w:t>
+              <w:t xml:space="preserve">Teknik </w:t>
             </w:r>
+            <w:proofErr w:type="spellStart"/>
+            <w:r>
+              <w:rPr>
+                <w:rFonts w:cs="Arial"/>
+                <w:lang w:val="en-SG"/>
+              </w:rPr>
+              <w:t>Sistem</w:t>
+            </w:r>
+            <w:proofErr w:type="spellEnd"/>
+            <w:r>
+              <w:rPr>
+                <w:rFonts w:cs="Arial"/>
+                <w:lang w:val="en-SG"/>
+              </w:rPr>
+              <w:t xml:space="preserve"> </w:t>
+            </w:r>
+            <w:proofErr w:type="spellStart"/>
+            <w:r>
+              <w:rPr>
+                <w:rFonts w:cs="Arial"/>
+                <w:lang w:val="en-SG"/>
+              </w:rPr>
+              <w:t>Pengaturan</w:t>
+            </w:r>
+            <w:proofErr w:type="spellEnd"/>
           </w:p>
         </w:tc>
         <w:tc>
@@ -5651,12 +7162,53 @@
                 <w:lang w:val="en-SG"/>
               </w:rPr>
             </w:pPr>
+            <w:proofErr w:type="spellStart"/>
             <w:r>
               <w:rPr>
                 <w:rFonts w:cs="Arial"/>
                 <w:lang w:val="en-SG"/>
               </w:rPr>
-              <w:t>Dr. Trihastuti Agustinah, S.T., M.T.</w:t>
+              <w:t>Dr.</w:t>
+            </w:r>
+            <w:proofErr w:type="spellEnd"/>
+            <w:r>
+              <w:rPr>
+                <w:rFonts w:cs="Arial"/>
+                <w:lang w:val="en-SG"/>
+              </w:rPr>
+              <w:t xml:space="preserve"> </w:t>
+            </w:r>
+            <w:proofErr w:type="spellStart"/>
+            <w:r>
+              <w:rPr>
+                <w:rFonts w:cs="Arial"/>
+                <w:lang w:val="en-SG"/>
+              </w:rPr>
+              <w:t>Trihastuti</w:t>
+            </w:r>
+            <w:proofErr w:type="spellEnd"/>
+            <w:r>
+              <w:rPr>
+                <w:rFonts w:cs="Arial"/>
+                <w:lang w:val="en-SG"/>
+              </w:rPr>
+              <w:t xml:space="preserve"> </w:t>
+            </w:r>
+            <w:proofErr w:type="spellStart"/>
+            <w:r>
+              <w:rPr>
+                <w:rFonts w:cs="Arial"/>
+                <w:lang w:val="en-SG"/>
+              </w:rPr>
+              <w:t>Agustinah</w:t>
+            </w:r>
+            <w:proofErr w:type="spellEnd"/>
+            <w:r>
+              <w:rPr>
+                <w:rFonts w:cs="Arial"/>
+                <w:lang w:val="en-SG"/>
+              </w:rPr>
+              <w:t>, S.T., M.T.</w:t>
             </w:r>
           </w:p>
         </w:tc>
@@ -5749,12 +7301,53 @@
                 <w:lang w:val="en-SG"/>
               </w:rPr>
             </w:pPr>
+            <w:proofErr w:type="spellStart"/>
             <w:r>
               <w:rPr>
                 <w:rFonts w:cs="Arial"/>
                 <w:lang w:val="en-SG"/>
               </w:rPr>
-              <w:t>Prof.Ir. Gamantyo Hendrantoro, M.Eng., Ph.D.</w:t>
+              <w:t>Prof.Ir</w:t>
+            </w:r>
+            <w:proofErr w:type="spellEnd"/>
+            <w:r>
+              <w:rPr>
+                <w:rFonts w:cs="Arial"/>
+                <w:lang w:val="en-SG"/>
+              </w:rPr>
+              <w:t xml:space="preserve">. </w:t>
+            </w:r>
+            <w:proofErr w:type="spellStart"/>
+            <w:r>
+              <w:rPr>
+                <w:rFonts w:cs="Arial"/>
+                <w:lang w:val="en-SG"/>
+              </w:rPr>
+              <w:t>Gamantyo</w:t>
+            </w:r>
+            <w:proofErr w:type="spellEnd"/>
+            <w:r>
+              <w:rPr>
+                <w:rFonts w:cs="Arial"/>
+                <w:lang w:val="en-SG"/>
+              </w:rPr>
+              <w:t xml:space="preserve"> </w:t>
+            </w:r>
+            <w:proofErr w:type="spellStart"/>
+            <w:r>
+              <w:rPr>
+                <w:rFonts w:cs="Arial"/>
+                <w:lang w:val="en-SG"/>
+              </w:rPr>
+              <w:t>Hendrantoro</w:t>
+            </w:r>
+            <w:proofErr w:type="spellEnd"/>
+            <w:r>
+              <w:rPr>
+                <w:rFonts w:cs="Arial"/>
+                <w:lang w:val="en-SG"/>
+              </w:rPr>
+              <w:t>, M.Eng., Ph.D.</w:t>
             </w:r>
           </w:p>
         </w:tc>
@@ -5828,8 +7421,17 @@
                 <w:rFonts w:cs="Arial"/>
                 <w:lang w:val="en-SG"/>
               </w:rPr>
-              <w:t>Teknik Elektronika</w:t>
+              <w:t xml:space="preserve">Teknik </w:t>
             </w:r>
+            <w:proofErr w:type="spellStart"/>
+            <w:r>
+              <w:rPr>
+                <w:rFonts w:cs="Arial"/>
+                <w:lang w:val="en-SG"/>
+              </w:rPr>
+              <w:t>Elektronika</w:t>
+            </w:r>
+            <w:proofErr w:type="spellEnd"/>
           </w:p>
         </w:tc>
         <w:tc>
@@ -5847,12 +7449,37 @@
                 <w:lang w:val="en-SG"/>
               </w:rPr>
             </w:pPr>
+            <w:proofErr w:type="spellStart"/>
             <w:r>
               <w:rPr>
                 <w:rFonts w:cs="Arial"/>
                 <w:lang w:val="en-SG"/>
               </w:rPr>
-              <w:t>Dr. Muhammad Rivai, S.T., M.T.</w:t>
+              <w:t>Dr.</w:t>
+            </w:r>
+            <w:proofErr w:type="spellEnd"/>
+            <w:r>
+              <w:rPr>
+                <w:rFonts w:cs="Arial"/>
+                <w:lang w:val="en-SG"/>
+              </w:rPr>
+              <w:t xml:space="preserve"> Muhammad </w:t>
+            </w:r>
+            <w:proofErr w:type="spellStart"/>
+            <w:r>
+              <w:rPr>
+                <w:rFonts w:cs="Arial"/>
+                <w:lang w:val="en-SG"/>
+              </w:rPr>
+              <w:t>Rivai</w:t>
+            </w:r>
+            <w:proofErr w:type="spellEnd"/>
+            <w:r>
+              <w:rPr>
+                <w:rFonts w:cs="Arial"/>
+                <w:lang w:val="en-SG"/>
+              </w:rPr>
+              <w:t>, S.T., M.T.</w:t>
             </w:r>
           </w:p>
         </w:tc>
@@ -5921,13 +7548,38 @@
                 <w:lang w:val="en-SG"/>
               </w:rPr>
             </w:pPr>
+            <w:proofErr w:type="spellStart"/>
             <w:r>
               <w:rPr>
                 <w:rFonts w:cs="Arial"/>
                 <w:lang w:val="en-SG"/>
               </w:rPr>
-              <w:t>Jaringan Cerdas Multimedia</w:t>
+              <w:t>Jaringan</w:t>
             </w:r>
+            <w:proofErr w:type="spellEnd"/>
+            <w:r>
+              <w:rPr>
+                <w:rFonts w:cs="Arial"/>
+                <w:lang w:val="en-SG"/>
+              </w:rPr>
+              <w:t xml:space="preserve"> </w:t>
+            </w:r>
+            <w:proofErr w:type="spellStart"/>
+            <w:r>
+              <w:rPr>
+                <w:rFonts w:cs="Arial"/>
+                <w:lang w:val="en-SG"/>
+              </w:rPr>
+              <w:t>Cerdas</w:t>
+            </w:r>
+            <w:proofErr w:type="spellEnd"/>
+            <w:r>
+              <w:rPr>
+                <w:rFonts w:cs="Arial"/>
+                <w:lang w:val="en-SG"/>
+              </w:rPr>
+              <w:t xml:space="preserve"> Multimedia</w:t>
+            </w:r>
           </w:p>
         </w:tc>
         <w:tc>
@@ -5945,12 +7597,69 @@
                 <w:lang w:val="en-SG"/>
               </w:rPr>
             </w:pPr>
+            <w:proofErr w:type="spellStart"/>
             <w:r>
               <w:rPr>
                 <w:rFonts w:cs="Arial"/>
                 <w:lang w:val="en-SG"/>
               </w:rPr>
-              <w:t>Dr. Eko Mulyanto Yuniarno, S.T., M.T.</w:t>
+              <w:t>Dr.</w:t>
+            </w:r>
+            <w:proofErr w:type="spellEnd"/>
+            <w:r>
+              <w:rPr>
+                <w:rFonts w:cs="Arial"/>
+                <w:lang w:val="en-SG"/>
+              </w:rPr>
+              <w:t xml:space="preserve"> </w:t>
+            </w:r>
+            <w:proofErr w:type="spellStart"/>
+            <w:r>
+              <w:rPr>
+                <w:rFonts w:cs="Arial"/>
+                <w:lang w:val="en-SG"/>
+              </w:rPr>
+              <w:t>Eko</w:t>
+            </w:r>
+            <w:proofErr w:type="spellEnd"/>
+            <w:r>
+              <w:rPr>
+                <w:rFonts w:cs="Arial"/>
+                <w:lang w:val="en-SG"/>
+              </w:rPr>
+              <w:t xml:space="preserve"> </w:t>
+            </w:r>
+            <w:proofErr w:type="spellStart"/>
+            <w:r>
+              <w:rPr>
+                <w:rFonts w:cs="Arial"/>
+                <w:lang w:val="en-SG"/>
+              </w:rPr>
+              <w:t>Mulyanto</w:t>
+            </w:r>
+            <w:proofErr w:type="spellEnd"/>
+            <w:r>
+              <w:rPr>
+                <w:rFonts w:cs="Arial"/>
+                <w:lang w:val="en-SG"/>
+              </w:rPr>
+              <w:t xml:space="preserve"> </w:t>
+            </w:r>
+            <w:proofErr w:type="spellStart"/>
+            <w:r>
+              <w:rPr>
+                <w:rFonts w:cs="Arial"/>
+                <w:lang w:val="en-SG"/>
+              </w:rPr>
+              <w:t>Yuniarno</w:t>
+            </w:r>
+            <w:proofErr w:type="spellEnd"/>
+            <w:r>
+              <w:rPr>
+                <w:rFonts w:cs="Arial"/>
+                <w:lang w:val="en-SG"/>
+              </w:rPr>
+              <w:t>, S.T., M.T.</w:t>
             </w:r>
           </w:p>
         </w:tc>
@@ -6019,6 +7728,7 @@
                 <w:lang w:val="en-SG"/>
               </w:rPr>
             </w:pPr>
+            <w:proofErr w:type="spellStart"/>
             <w:r>
               <w:rPr>
                 <w:rFonts w:cs="Arial"/>
@@ -6026,6 +7736,7 @@
               </w:rPr>
               <w:t>Telematika</w:t>
             </w:r>
+            <w:proofErr w:type="spellEnd"/>
           </w:p>
         </w:tc>
         <w:tc>
@@ -6043,12 +7754,37 @@
                 <w:lang w:val="en-SG"/>
               </w:rPr>
             </w:pPr>
+            <w:proofErr w:type="spellStart"/>
             <w:r>
               <w:rPr>
                 <w:rFonts w:cs="Arial"/>
                 <w:lang w:val="en-SG"/>
               </w:rPr>
-              <w:t>Dr. Adhi Dharma Wibawa, S.T., M.T.</w:t>
+              <w:t>Dr.</w:t>
+            </w:r>
+            <w:proofErr w:type="spellEnd"/>
+            <w:r>
+              <w:rPr>
+                <w:rFonts w:cs="Arial"/>
+                <w:lang w:val="en-SG"/>
+              </w:rPr>
+              <w:t xml:space="preserve"> Adhi Dharma </w:t>
+            </w:r>
+            <w:proofErr w:type="spellStart"/>
+            <w:r>
+              <w:rPr>
+                <w:rFonts w:cs="Arial"/>
+                <w:lang w:val="en-SG"/>
+              </w:rPr>
+              <w:t>Wibawa</w:t>
+            </w:r>
+            <w:proofErr w:type="spellEnd"/>
+            <w:r>
+              <w:rPr>
+                <w:rFonts w:cs="Arial"/>
+                <w:lang w:val="en-SG"/>
+              </w:rPr>
+              <w:t>, S.T., M.T.</w:t>
             </w:r>
           </w:p>
         </w:tc>
@@ -6113,7 +7849,7 @@
 </file>
 
 <file path=word/endnotes.xml><?xml version="1.0" encoding="utf-8"?>
-<w:endnotes xmlns:wpc="http://schemas.microsoft.com/office/word/2010/wordprocessingCanvas" xmlns:cx="http://schemas.microsoft.com/office/drawing/2014/chartex" xmlns:cx1="http://schemas.microsoft.com/office/drawing/2015/9/8/chartex" xmlns:cx2="http://schemas.microsoft.com/office/drawing/2015/10/21/chartex" xmlns:mc="http://schemas.openxmlformats.org/markup-compatibility/2006" xmlns:o="urn:schemas-microsoft-com:office:office" xmlns:r="http://schemas.openxmlformats.org/officeDocument/2006/relationships" xmlns:m="http://schemas.openxmlformats.org/officeDocument/2006/math" xmlns:v="urn:schemas-microsoft-com:vml" xmlns:wp14="http://schemas.microsoft.com/office/word/2010/wordprocessingDrawing" xmlns:wp="http://schemas.openxmlformats.org/drawingml/2006/wordprocessingDrawing" xmlns:w10="urn:schemas-microsoft-com:office:word" xmlns:w="http://schemas.openxmlformats.org/wordprocessingml/2006/main" xmlns:w14="http://schemas.microsoft.com/office/word/2010/wordml" xmlns:w15="http://schemas.microsoft.com/office/word/2012/wordml" xmlns:w16se="http://schemas.microsoft.com/office/word/2015/wordml/symex" xmlns:wpg="http://schemas.microsoft.com/office/word/2010/wordprocessingGroup" xmlns:wpi="http://schemas.microsoft.com/office/word/2010/wordprocessingInk" xmlns:wne="http://schemas.microsoft.com/office/word/2006/wordml" xmlns:wps="http://schemas.microsoft.com/office/word/2010/wordprocessingShape" mc:Ignorable="w14 w15 w16se wp14">
+<w:endnotes xmlns:wpc="http://schemas.microsoft.com/office/word/2010/wordprocessingCanvas" xmlns:cx="http://schemas.microsoft.com/office/drawing/2014/chartex" xmlns:cx1="http://schemas.microsoft.com/office/drawing/2015/9/8/chartex" xmlns:cx2="http://schemas.microsoft.com/office/drawing/2015/10/21/chartex" xmlns:cx3="http://schemas.microsoft.com/office/drawing/2016/5/9/chartex" xmlns:cx4="http://schemas.microsoft.com/office/drawing/2016/5/10/chartex" xmlns:cx5="http://schemas.microsoft.com/office/drawing/2016/5/11/chartex" xmlns:cx6="http://schemas.microsoft.com/office/drawing/2016/5/12/chartex" xmlns:cx7="http://schemas.microsoft.com/office/drawing/2016/5/13/chartex" xmlns:cx8="http://schemas.microsoft.com/office/drawing/2016/5/14/chartex" xmlns:mc="http://schemas.openxmlformats.org/markup-compatibility/2006" xmlns:aink="http://schemas.microsoft.com/office/drawing/2016/ink" xmlns:am3d="http://schemas.microsoft.com/office/drawing/2017/model3d" xmlns:o="urn:schemas-microsoft-com:office:office" xmlns:r="http://schemas.openxmlformats.org/officeDocument/2006/relationships" xmlns:m="http://schemas.openxmlformats.org/officeDocument/2006/math" xmlns:v="urn:schemas-microsoft-com:vml" xmlns:wp14="http://schemas.microsoft.com/office/word/2010/wordprocessingDrawing" xmlns:wp="http://schemas.openxmlformats.org/drawingml/2006/wordprocessingDrawing" xmlns:w10="urn:schemas-microsoft-com:office:word" xmlns:w="http://schemas.openxmlformats.org/wordprocessingml/2006/main" xmlns:w14="http://schemas.microsoft.com/office/word/2010/wordml" xmlns:w15="http://schemas.microsoft.com/office/word/2012/wordml" xmlns:w16cex="http://schemas.microsoft.com/office/word/2018/wordml/cex" xmlns:w16cid="http://schemas.microsoft.com/office/word/2016/wordml/cid" xmlns:w16="http://schemas.microsoft.com/office/word/2018/wordml" xmlns:w16se="http://schemas.microsoft.com/office/word/2015/wordml/symex" xmlns:wpg="http://schemas.microsoft.com/office/word/2010/wordprocessingGroup" xmlns:wpi="http://schemas.microsoft.com/office/word/2010/wordprocessingInk" xmlns:wne="http://schemas.microsoft.com/office/word/2006/wordml" xmlns:wps="http://schemas.microsoft.com/office/word/2010/wordprocessingShape" mc:Ignorable="w14 w15 w16se w16cid w16 w16cex wp14">
   <w:endnote w:type="separator" w:id="-1">
     <w:p>
       <w:pPr>
@@ -6138,7 +7874,7 @@
 </file>
 
 <file path=word/footnotes.xml><?xml version="1.0" encoding="utf-8"?>
-<w:footnotes xmlns:wpc="http://schemas.microsoft.com/office/word/2010/wordprocessingCanvas" xmlns:cx="http://schemas.microsoft.com/office/drawing/2014/chartex" xmlns:cx1="http://schemas.microsoft.com/office/drawing/2015/9/8/chartex" xmlns:cx2="http://schemas.microsoft.com/office/drawing/2015/10/21/chartex" xmlns:mc="http://schemas.openxmlformats.org/markup-compatibility/2006" xmlns:o="urn:schemas-microsoft-com:office:office" xmlns:r="http://schemas.openxmlformats.org/officeDocument/2006/relationships" xmlns:m="http://schemas.openxmlformats.org/officeDocument/2006/math" xmlns:v="urn:schemas-microsoft-com:vml" xmlns:wp14="http://schemas.microsoft.com/office/word/2010/wordprocessingDrawing" xmlns:wp="http://schemas.openxmlformats.org/drawingml/2006/wordprocessingDrawing" xmlns:w10="urn:schemas-microsoft-com:office:word" xmlns:w="http://schemas.openxmlformats.org/wordprocessingml/2006/main" xmlns:w14="http://schemas.microsoft.com/office/word/2010/wordml" xmlns:w15="http://schemas.microsoft.com/office/word/2012/wordml" xmlns:w16se="http://schemas.microsoft.com/office/word/2015/wordml/symex" xmlns:wpg="http://schemas.microsoft.com/office/word/2010/wordprocessingGroup" xmlns:wpi="http://schemas.microsoft.com/office/word/2010/wordprocessingInk" xmlns:wne="http://schemas.microsoft.com/office/word/2006/wordml" xmlns:wps="http://schemas.microsoft.com/office/word/2010/wordprocessingShape" mc:Ignorable="w14 w15 w16se wp14">
+<w:footnotes xmlns:wpc="http://schemas.microsoft.com/office/word/2010/wordprocessingCanvas" xmlns:cx="http://schemas.microsoft.com/office/drawing/2014/chartex" xmlns:cx1="http://schemas.microsoft.com/office/drawing/2015/9/8/chartex" xmlns:cx2="http://schemas.microsoft.com/office/drawing/2015/10/21/chartex" xmlns:cx3="http://schemas.microsoft.com/office/drawing/2016/5/9/chartex" xmlns:cx4="http://schemas.microsoft.com/office/drawing/2016/5/10/chartex" xmlns:cx5="http://schemas.microsoft.com/office/drawing/2016/5/11/chartex" xmlns:cx6="http://schemas.microsoft.com/office/drawing/2016/5/12/chartex" xmlns:cx7="http://schemas.microsoft.com/office/drawing/2016/5/13/chartex" xmlns:cx8="http://schemas.microsoft.com/office/drawing/2016/5/14/chartex" xmlns:mc="http://schemas.openxmlformats.org/markup-compatibility/2006" xmlns:aink="http://schemas.microsoft.com/office/drawing/2016/ink" xmlns:am3d="http://schemas.microsoft.com/office/drawing/2017/model3d" xmlns:o="urn:schemas-microsoft-com:office:office" xmlns:r="http://schemas.openxmlformats.org/officeDocument/2006/relationships" xmlns:m="http://schemas.openxmlformats.org/officeDocument/2006/math" xmlns:v="urn:schemas-microsoft-com:vml" xmlns:wp14="http://schemas.microsoft.com/office/word/2010/wordprocessingDrawing" xmlns:wp="http://schemas.openxmlformats.org/drawingml/2006/wordprocessingDrawing" xmlns:w10="urn:schemas-microsoft-com:office:word" xmlns:w="http://schemas.openxmlformats.org/wordprocessingml/2006/main" xmlns:w14="http://schemas.microsoft.com/office/word/2010/wordml" xmlns:w15="http://schemas.microsoft.com/office/word/2012/wordml" xmlns:w16cex="http://schemas.microsoft.com/office/word/2018/wordml/cex" xmlns:w16cid="http://schemas.microsoft.com/office/word/2016/wordml/cid" xmlns:w16="http://schemas.microsoft.com/office/word/2018/wordml" xmlns:w16se="http://schemas.microsoft.com/office/word/2015/wordml/symex" xmlns:wpg="http://schemas.microsoft.com/office/word/2010/wordprocessingGroup" xmlns:wpi="http://schemas.microsoft.com/office/word/2010/wordprocessingInk" xmlns:wne="http://schemas.microsoft.com/office/word/2006/wordml" xmlns:wps="http://schemas.microsoft.com/office/word/2010/wordprocessingShape" mc:Ignorable="w14 w15 w16se w16cid w16 w16cex wp14">
   <w:footnote w:type="separator" w:id="-1">
     <w:p>
       <w:pPr>
@@ -6163,7 +7899,7 @@
 </file>
 
 <file path=word/numbering.xml><?xml version="1.0" encoding="utf-8"?>
-<w:numbering xmlns:wpc="http://schemas.microsoft.com/office/word/2010/wordprocessingCanvas" xmlns:cx="http://schemas.microsoft.com/office/drawing/2014/chartex" xmlns:cx1="http://schemas.microsoft.com/office/drawing/2015/9/8/chartex" xmlns:cx2="http://schemas.microsoft.com/office/drawing/2015/10/21/chartex" xmlns:mc="http://schemas.openxmlformats.org/markup-compatibility/2006" xmlns:o="urn:schemas-microsoft-com:office:office" xmlns:r="http://schemas.openxmlformats.org/officeDocument/2006/relationships" xmlns:m="http://schemas.openxmlformats.org/officeDocument/2006/math" xmlns:v="urn:schemas-microsoft-com:vml" xmlns:wp14="http://schemas.microsoft.com/office/word/2010/wordprocessingDrawing" xmlns:wp="http://schemas.openxmlformats.org/drawingml/2006/wordprocessingDrawing" xmlns:w10="urn:schemas-microsoft-com:office:word" xmlns:w="http://schemas.openxmlformats.org/wordprocessingml/2006/main" xmlns:w14="http://schemas.microsoft.com/office/word/2010/wordml" xmlns:w15="http://schemas.microsoft.com/office/word/2012/wordml" xmlns:w16se="http://schemas.microsoft.com/office/word/2015/wordml/symex" xmlns:wpg="http://schemas.microsoft.com/office/word/2010/wordprocessingGroup" xmlns:wpi="http://schemas.microsoft.com/office/word/2010/wordprocessingInk" xmlns:wne="http://schemas.microsoft.com/office/word/2006/wordml" xmlns:wps="http://schemas.microsoft.com/office/word/2010/wordprocessingShape" mc:Ignorable="w14 w15 w16se wp14">
+<w:numbering xmlns:wpc="http://schemas.microsoft.com/office/word/2010/wordprocessingCanvas" xmlns:cx="http://schemas.microsoft.com/office/drawing/2014/chartex" xmlns:cx1="http://schemas.microsoft.com/office/drawing/2015/9/8/chartex" xmlns:cx2="http://schemas.microsoft.com/office/drawing/2015/10/21/chartex" xmlns:cx3="http://schemas.microsoft.com/office/drawing/2016/5/9/chartex" xmlns:cx4="http://schemas.microsoft.com/office/drawing/2016/5/10/chartex" xmlns:cx5="http://schemas.microsoft.com/office/drawing/2016/5/11/chartex" xmlns:cx6="http://schemas.microsoft.com/office/drawing/2016/5/12/chartex" xmlns:cx7="http://schemas.microsoft.com/office/drawing/2016/5/13/chartex" xmlns:cx8="http://schemas.microsoft.com/office/drawing/2016/5/14/chartex" xmlns:mc="http://schemas.openxmlformats.org/markup-compatibility/2006" xmlns:aink="http://schemas.microsoft.com/office/drawing/2016/ink" xmlns:am3d="http://schemas.microsoft.com/office/drawing/2017/model3d" xmlns:o="urn:schemas-microsoft-com:office:office" xmlns:r="http://schemas.openxmlformats.org/officeDocument/2006/relationships" xmlns:m="http://schemas.openxmlformats.org/officeDocument/2006/math" xmlns:v="urn:schemas-microsoft-com:vml" xmlns:wp14="http://schemas.microsoft.com/office/word/2010/wordprocessingDrawing" xmlns:wp="http://schemas.openxmlformats.org/drawingml/2006/wordprocessingDrawing" xmlns:w10="urn:schemas-microsoft-com:office:word" xmlns:w="http://schemas.openxmlformats.org/wordprocessingml/2006/main" xmlns:w14="http://schemas.microsoft.com/office/word/2010/wordml" xmlns:w15="http://schemas.microsoft.com/office/word/2012/wordml" xmlns:w16cex="http://schemas.microsoft.com/office/word/2018/wordml/cex" xmlns:w16cid="http://schemas.microsoft.com/office/word/2016/wordml/cid" xmlns:w16="http://schemas.microsoft.com/office/word/2018/wordml" xmlns:w16se="http://schemas.microsoft.com/office/word/2015/wordml/symex" xmlns:wpg="http://schemas.microsoft.com/office/word/2010/wordprocessingGroup" xmlns:wpi="http://schemas.microsoft.com/office/word/2010/wordprocessingInk" xmlns:wne="http://schemas.microsoft.com/office/word/2006/wordml" xmlns:wps="http://schemas.microsoft.com/office/word/2010/wordprocessingShape" mc:Ignorable="w14 w15 w16se w16cid w16 w16cex wp14">
   <w:abstractNum w:abstractNumId="0" w15:restartNumberingAfterBreak="0">
     <w:nsid w:val="5FAE5029"/>
     <w:multiLevelType w:val="hybridMultilevel"/>
@@ -6346,7 +8082,7 @@
 </file>
 
 <file path=word/styles.xml><?xml version="1.0" encoding="utf-8"?>
-<w:styles xmlns:mc="http://schemas.openxmlformats.org/markup-compatibility/2006" xmlns:r="http://schemas.openxmlformats.org/officeDocument/2006/relationships" xmlns:w="http://schemas.openxmlformats.org/wordprocessingml/2006/main" xmlns:w14="http://schemas.microsoft.com/office/word/2010/wordml" xmlns:w15="http://schemas.microsoft.com/office/word/2012/wordml" xmlns:w16se="http://schemas.microsoft.com/office/word/2015/wordml/symex" mc:Ignorable="w14 w15 w16se">
+<w:styles xmlns:mc="http://schemas.openxmlformats.org/markup-compatibility/2006" xmlns:r="http://schemas.openxmlformats.org/officeDocument/2006/relationships" xmlns:w="http://schemas.openxmlformats.org/wordprocessingml/2006/main" xmlns:w14="http://schemas.microsoft.com/office/word/2010/wordml" xmlns:w15="http://schemas.microsoft.com/office/word/2012/wordml" xmlns:w16cex="http://schemas.microsoft.com/office/word/2018/wordml/cex" xmlns:w16cid="http://schemas.microsoft.com/office/word/2016/wordml/cid" xmlns:w16="http://schemas.microsoft.com/office/word/2018/wordml" xmlns:w16se="http://schemas.microsoft.com/office/word/2015/wordml/symex" mc:Ignorable="w14 w15 w16se w16cid w16 w16cex">
   <w:docDefaults>
     <w:rPrDefault>
       <w:rPr>
@@ -6362,7 +8098,7 @@
       </w:pPr>
     </w:pPrDefault>
   </w:docDefaults>
-  <w:latentStyles w:defLockedState="0" w:defUIPriority="99" w:defSemiHidden="0" w:defUnhideWhenUsed="0" w:defQFormat="0" w:count="372">
+  <w:latentStyles w:defLockedState="0" w:defUIPriority="99" w:defSemiHidden="0" w:defUnhideWhenUsed="0" w:defQFormat="0" w:count="376">
     <w:lsdException w:name="Normal" w:uiPriority="0" w:qFormat="1"/>
     <w:lsdException w:name="heading 1" w:uiPriority="9" w:qFormat="1"/>
     <w:lsdException w:name="heading 2" w:semiHidden="1" w:uiPriority="9" w:unhideWhenUsed="1" w:qFormat="1"/>
@@ -6468,7 +8204,6 @@
     <w:lsdException w:name="HTML Sample" w:semiHidden="1" w:unhideWhenUsed="1"/>
     <w:lsdException w:name="HTML Typewriter" w:semiHidden="1" w:unhideWhenUsed="1"/>
     <w:lsdException w:name="HTML Variable" w:semiHidden="1" w:unhideWhenUsed="1"/>
-    <w:lsdException w:name="Normal Table" w:semiHidden="1" w:unhideWhenUsed="1"/>
     <w:lsdException w:name="annotation subject" w:semiHidden="1" w:unhideWhenUsed="1"/>
     <w:lsdException w:name="No List" w:semiHidden="1" w:unhideWhenUsed="1"/>
     <w:lsdException w:name="Outline List 1" w:semiHidden="1" w:unhideWhenUsed="1"/>
@@ -6512,10 +8247,8 @@
     <w:lsdException w:name="Table Elegant" w:semiHidden="1" w:unhideWhenUsed="1"/>
     <w:lsdException w:name="Table Professional" w:semiHidden="1" w:unhideWhenUsed="1"/>
     <w:lsdException w:name="Table Subtle 1" w:semiHidden="1" w:unhideWhenUsed="1"/>
-    <w:lsdException w:name="Table Subtle 2" w:semiHidden="1" w:unhideWhenUsed="1"/>
     <w:lsdException w:name="Table Web 1" w:semiHidden="1" w:unhideWhenUsed="1"/>
     <w:lsdException w:name="Table Web 2" w:semiHidden="1" w:unhideWhenUsed="1"/>
-    <w:lsdException w:name="Table Web 3" w:semiHidden="1" w:unhideWhenUsed="1"/>
     <w:lsdException w:name="Balloon Text" w:semiHidden="1" w:unhideWhenUsed="1"/>
     <w:lsdException w:name="Table Grid" w:uiPriority="39"/>
     <w:lsdException w:name="Table Theme" w:semiHidden="1" w:unhideWhenUsed="1"/>
@@ -6735,6 +8468,10 @@
     <w:lsdException w:name="List Table 6 Colorful Accent 6" w:uiPriority="51"/>
     <w:lsdException w:name="List Table 7 Colorful Accent 6" w:uiPriority="52"/>
     <w:lsdException w:name="Mention" w:semiHidden="1" w:unhideWhenUsed="1"/>
+    <w:lsdException w:name="Smart Hyperlink" w:semiHidden="1" w:unhideWhenUsed="1"/>
+    <w:lsdException w:name="Hashtag" w:semiHidden="1" w:unhideWhenUsed="1"/>
+    <w:lsdException w:name="Unresolved Mention" w:semiHidden="1" w:unhideWhenUsed="1"/>
+    <w:lsdException w:name="Smart Link" w:semiHidden="1" w:unhideWhenUsed="1"/>
   </w:latentStyles>
   <w:style w:type="paragraph" w:default="1" w:styleId="Normal">
     <w:name w:val="Normal"/>

</xml_diff>